<commit_message>
Alteração no Trabfinal.docx para que tenha a descrição do Desenvolvimento.
</commit_message>
<xml_diff>
--- a/Doc/Trabfinal.docx
+++ b/Doc/Trabfinal.docx
@@ -4,7 +4,7 @@
   <w:body>
     <w:p>
       <w:pPr>
-        <w:pStyle w:val="Text"/>
+        <w:pStyle w:val="Text A"/>
         <w:rPr>
           <w:rFonts w:ascii="Times New Roman" w:cs="Times New Roman" w:hAnsi="Times New Roman" w:eastAsia="Times New Roman"/>
           <w:sz w:val="56"/>
@@ -24,7 +24,7 @@
     </w:p>
     <w:p>
       <w:pPr>
-        <w:pStyle w:val="Text"/>
+        <w:pStyle w:val="Text A"/>
         <w:rPr>
           <w:rFonts w:ascii="Times New Roman" w:cs="Times New Roman" w:hAnsi="Times New Roman" w:eastAsia="Times New Roman"/>
           <w:sz w:val="48"/>
@@ -44,7 +44,7 @@
     </w:p>
     <w:p>
       <w:pPr>
-        <w:pStyle w:val="Text"/>
+        <w:pStyle w:val="Text A"/>
         <w:rPr>
           <w:rFonts w:ascii="Times New Roman" w:cs="Times New Roman" w:hAnsi="Times New Roman" w:eastAsia="Times New Roman"/>
           <w:sz w:val="28"/>
@@ -57,13 +57,14 @@
           <w:sz w:val="28"/>
           <w:szCs w:val="28"/>
           <w:rtl w:val="0"/>
+          <w:lang w:val="pt-PT"/>
         </w:rPr>
         <w:t>Andressa Sousa da Silveira                 10/0053971</w:t>
       </w:r>
     </w:p>
     <w:p>
       <w:pPr>
-        <w:pStyle w:val="Text"/>
+        <w:pStyle w:val="Text A"/>
         <w:rPr>
           <w:rFonts w:ascii="Times New Roman" w:cs="Times New Roman" w:hAnsi="Times New Roman" w:eastAsia="Times New Roman"/>
           <w:sz w:val="28"/>
@@ -123,7 +124,7 @@
     </w:p>
     <w:p>
       <w:pPr>
-        <w:pStyle w:val="Text"/>
+        <w:pStyle w:val="Text A"/>
         <w:rPr>
           <w:rFonts w:ascii="Times New Roman" w:cs="Times New Roman" w:hAnsi="Times New Roman" w:eastAsia="Times New Roman"/>
           <w:sz w:val="28"/>
@@ -136,13 +137,14 @@
           <w:sz w:val="28"/>
           <w:szCs w:val="28"/>
           <w:rtl w:val="0"/>
+          <w:lang w:val="pt-PT"/>
         </w:rPr>
         <w:t>Rondinele Barbosa Prado                    10/0039880</w:t>
       </w:r>
     </w:p>
     <w:p>
       <w:pPr>
-        <w:pStyle w:val="Text"/>
+        <w:pStyle w:val="Text A"/>
         <w:rPr>
           <w:rFonts w:ascii="Times New Roman" w:cs="Times New Roman" w:hAnsi="Times New Roman" w:eastAsia="Times New Roman"/>
           <w:sz w:val="36"/>
@@ -152,7 +154,7 @@
     </w:p>
     <w:p>
       <w:pPr>
-        <w:pStyle w:val="Text"/>
+        <w:pStyle w:val="Text A"/>
         <w:rPr>
           <w:rFonts w:ascii="Times New Roman" w:cs="Times New Roman" w:hAnsi="Times New Roman" w:eastAsia="Times New Roman"/>
           <w:sz w:val="36"/>
@@ -162,7 +164,7 @@
     </w:p>
     <w:p>
       <w:pPr>
-        <w:pStyle w:val="Text"/>
+        <w:pStyle w:val="Text A"/>
         <w:rPr>
           <w:rFonts w:ascii="Times New Roman" w:cs="Times New Roman" w:hAnsi="Times New Roman" w:eastAsia="Times New Roman"/>
           <w:sz w:val="36"/>
@@ -172,7 +174,7 @@
     </w:p>
     <w:p>
       <w:pPr>
-        <w:pStyle w:val="Text"/>
+        <w:pStyle w:val="Text A"/>
         <w:jc w:val="center"/>
         <w:rPr>
           <w:rFonts w:ascii="Times New Roman" w:cs="Times New Roman" w:hAnsi="Times New Roman" w:eastAsia="Times New Roman"/>
@@ -232,7 +234,7 @@
     </w:p>
     <w:p>
       <w:pPr>
-        <w:pStyle w:val="Text"/>
+        <w:pStyle w:val="Text A"/>
         <w:rPr>
           <w:rFonts w:ascii="Times New Roman" w:cs="Times New Roman" w:hAnsi="Times New Roman" w:eastAsia="Times New Roman"/>
           <w:sz w:val="56"/>
@@ -242,7 +244,7 @@
     </w:p>
     <w:p>
       <w:pPr>
-        <w:pStyle w:val="Text"/>
+        <w:pStyle w:val="Text A"/>
         <w:rPr>
           <w:rFonts w:ascii="Times New Roman" w:cs="Times New Roman" w:hAnsi="Times New Roman" w:eastAsia="Times New Roman"/>
           <w:sz w:val="56"/>
@@ -275,13 +277,14 @@
           <w:sz w:val="56"/>
           <w:szCs w:val="56"/>
           <w:rtl w:val="0"/>
+          <w:lang w:val="pt-PT"/>
         </w:rPr>
         <w:t>o</w:t>
       </w:r>
     </w:p>
     <w:p>
       <w:pPr>
-        <w:pStyle w:val="Text"/>
+        <w:pStyle w:val="Text A"/>
         <w:rPr>
           <w:rFonts w:ascii="Times New Roman" w:cs="Times New Roman" w:hAnsi="Times New Roman" w:eastAsia="Times New Roman"/>
           <w:sz w:val="36"/>
@@ -321,7 +324,7 @@
     </w:p>
     <w:p>
       <w:pPr>
-        <w:pStyle w:val="Text"/>
+        <w:pStyle w:val="Text A"/>
         <w:ind w:firstLine="708"/>
         <w:jc w:val="both"/>
         <w:rPr>
@@ -416,6 +419,7 @@
           <w:sz w:val="24"/>
           <w:szCs w:val="24"/>
           <w:rtl w:val="0"/>
+          <w:lang w:val="pt-PT"/>
         </w:rPr>
         <w:t>o? A opini</w:t>
       </w:r>
@@ -522,7 +526,7 @@
     </w:p>
     <w:p>
       <w:pPr>
-        <w:pStyle w:val="Text"/>
+        <w:pStyle w:val="Text A"/>
         <w:ind w:firstLine="708"/>
         <w:jc w:val="both"/>
         <w:rPr>
@@ -695,6 +699,7 @@
           <w:szCs w:val="24"/>
           <w:u w:color="000000"/>
           <w:rtl w:val="0"/>
+          <w:lang w:val="pt-PT"/>
         </w:rPr>
         <w:t>o</w:t>
       </w:r>
@@ -706,6 +711,7 @@
           <w:szCs w:val="24"/>
           <w:u w:color="000000"/>
           <w:rtl w:val="0"/>
+          <w:lang w:val="pt-PT"/>
         </w:rPr>
         <w:t>,</w:t>
       </w:r>
@@ -731,6 +737,7 @@
           <w:szCs w:val="24"/>
           <w:u w:color="000000"/>
           <w:rtl w:val="0"/>
+          <w:lang w:val="pt-PT"/>
         </w:rPr>
         <w:t>epis</w:t>
       </w:r>
@@ -758,6 +765,7 @@
           <w:szCs w:val="24"/>
           <w:u w:color="000000"/>
           <w:rtl w:val="0"/>
+          <w:lang w:val="pt-PT"/>
         </w:rPr>
         <w:t>dio</w:t>
       </w:r>
@@ -819,6 +827,7 @@
           <w:szCs w:val="24"/>
           <w:u w:color="000000"/>
           <w:rtl w:val="0"/>
+          <w:lang w:val="pt-PT"/>
         </w:rPr>
         <w:t>,</w:t>
       </w:r>
@@ -848,6 +857,7 @@
           <w:sz w:val="24"/>
           <w:szCs w:val="24"/>
           <w:rtl w:val="0"/>
+          <w:lang w:val="pt-PT"/>
         </w:rPr>
         <w:t>m, n</w:t>
       </w:r>
@@ -934,7 +944,7 @@
     </w:p>
     <w:p>
       <w:pPr>
-        <w:pStyle w:val="Text"/>
+        <w:pStyle w:val="Text A"/>
         <w:ind w:firstLine="708"/>
         <w:jc w:val="both"/>
         <w:rPr>
@@ -1067,6 +1077,7 @@
           <w:szCs w:val="24"/>
           <w:shd w:val="clear" w:color="auto" w:fill="ffffff"/>
           <w:rtl w:val="0"/>
+          <w:lang w:val="pt-PT"/>
         </w:rPr>
         <w:t>o</w:t>
       </w:r>
@@ -1121,6 +1132,7 @@
           <w:szCs w:val="24"/>
           <w:shd w:val="clear" w:color="auto" w:fill="ffffff"/>
           <w:rtl w:val="0"/>
+          <w:lang w:val="pt-PT"/>
         </w:rPr>
         <w:t xml:space="preserve">a </w:t>
       </w:r>
@@ -1186,6 +1198,7 @@
           <w:szCs w:val="24"/>
           <w:shd w:val="clear" w:color="auto" w:fill="ffffff"/>
           <w:rtl w:val="0"/>
+          <w:lang w:val="pt-PT"/>
         </w:rPr>
         <w:t>ria</w:t>
       </w:r>
@@ -1240,6 +1253,7 @@
           <w:szCs w:val="21"/>
           <w:shd w:val="clear" w:color="auto" w:fill="ffffff"/>
           <w:rtl w:val="0"/>
+          <w:lang w:val="pt-PT"/>
         </w:rPr>
         <w:t xml:space="preserve"> </w:t>
       </w:r>
@@ -1301,7 +1315,7 @@
     </w:p>
     <w:p>
       <w:pPr>
-        <w:pStyle w:val="Text"/>
+        <w:pStyle w:val="Text A"/>
         <w:ind w:firstLine="708"/>
         <w:jc w:val="both"/>
         <w:rPr>
@@ -1465,6 +1479,7 @@
           <w:szCs w:val="24"/>
           <w:shd w:val="clear" w:color="auto" w:fill="ffffff"/>
           <w:rtl w:val="0"/>
+          <w:lang w:val="pt-PT"/>
         </w:rPr>
         <w:t xml:space="preserve">) </w:t>
       </w:r>
@@ -1565,6 +1580,7 @@
           <w:szCs w:val="24"/>
           <w:shd w:val="clear" w:color="auto" w:fill="ffffff"/>
           <w:rtl w:val="0"/>
+          <w:lang w:val="pt-PT"/>
         </w:rPr>
         <w:t>,</w:t>
       </w:r>
@@ -1599,6 +1615,7 @@
           <w:szCs w:val="24"/>
           <w:shd w:val="clear" w:color="auto" w:fill="ffffff"/>
           <w:rtl w:val="0"/>
+          <w:lang w:val="pt-PT"/>
         </w:rPr>
         <w:t>,</w:t>
       </w:r>
@@ -1633,6 +1650,7 @@
           <w:szCs w:val="24"/>
           <w:shd w:val="clear" w:color="auto" w:fill="ffffff"/>
           <w:rtl w:val="0"/>
+          <w:lang w:val="pt-PT"/>
         </w:rPr>
         <w:t>,</w:t>
       </w:r>
@@ -1656,6 +1674,7 @@
           <w:szCs w:val="24"/>
           <w:shd w:val="clear" w:color="auto" w:fill="ffffff"/>
           <w:rtl w:val="0"/>
+          <w:lang w:val="pt-PT"/>
         </w:rPr>
         <w:t>fantasia</w:t>
       </w:r>
@@ -1673,7 +1692,7 @@
     </w:p>
     <w:p>
       <w:pPr>
-        <w:pStyle w:val="Text"/>
+        <w:pStyle w:val="Text A"/>
         <w:ind w:firstLine="708"/>
         <w:jc w:val="both"/>
         <w:rPr>
@@ -1725,6 +1744,7 @@
           <w:u w:color="444444"/>
           <w:shd w:val="clear" w:color="auto" w:fill="ffffff"/>
           <w:rtl w:val="0"/>
+          <w:lang w:val="pt-PT"/>
         </w:rPr>
         <w:t xml:space="preserve"> </w:t>
       </w:r>
@@ -1867,7 +1887,7 @@
     </w:p>
     <w:p>
       <w:pPr>
-        <w:pStyle w:val="Text"/>
+        <w:pStyle w:val="Text A"/>
         <w:ind w:firstLine="708"/>
         <w:jc w:val="both"/>
         <w:rPr>
@@ -1948,7 +1968,7 @@
     </w:p>
     <w:p>
       <w:pPr>
-        <w:pStyle w:val="Text"/>
+        <w:pStyle w:val="Text A"/>
         <w:jc w:val="both"/>
         <w:rPr>
           <w:rFonts w:ascii="Times New Roman" w:cs="Times New Roman" w:hAnsi="Times New Roman" w:eastAsia="Times New Roman"/>
@@ -1960,7 +1980,7 @@
     </w:p>
     <w:p>
       <w:pPr>
-        <w:pStyle w:val="Text"/>
+        <w:pStyle w:val="Text A"/>
         <w:jc w:val="both"/>
         <w:rPr>
           <w:rFonts w:ascii="Times New Roman" w:cs="Times New Roman" w:hAnsi="Times New Roman" w:eastAsia="Times New Roman"/>
@@ -1976,6 +1996,7 @@
           <w:szCs w:val="24"/>
           <w:shd w:val="clear" w:color="auto" w:fill="ffffff"/>
           <w:rtl w:val="0"/>
+          <w:lang w:val="pt-PT"/>
         </w:rPr>
         <w:t xml:space="preserve"> </w:t>
       </w:r>
@@ -1995,7 +2016,7 @@
               <a:graphicData uri="http://schemas.openxmlformats.org/drawingml/2006/picture">
                 <pic:pic xmlns:pic="http://schemas.openxmlformats.org/drawingml/2006/picture">
                   <pic:nvPicPr>
-                    <pic:cNvPr id="1073741826" name="image2.pdf"/>
+                    <pic:cNvPr id="1073741826" name="image2.png"/>
                     <pic:cNvPicPr>
                       <a:picLocks noChangeAspect="1"/>
                     </pic:cNvPicPr>
@@ -2031,7 +2052,7 @@
     </w:p>
     <w:p>
       <w:pPr>
-        <w:pStyle w:val="Text"/>
+        <w:pStyle w:val="Text A"/>
         <w:ind w:firstLine="708"/>
         <w:jc w:val="both"/>
         <w:rPr>
@@ -2105,6 +2126,7 @@
           <w:sz w:val="24"/>
           <w:szCs w:val="24"/>
           <w:rtl w:val="0"/>
+          <w:lang w:val="pt-PT"/>
         </w:rPr>
         <w:t>epis</w:t>
       </w:r>
@@ -2128,6 +2150,7 @@
           <w:sz w:val="24"/>
           <w:szCs w:val="24"/>
           <w:rtl w:val="0"/>
+          <w:lang w:val="pt-PT"/>
         </w:rPr>
         <w:t>dios</w:t>
       </w:r>
@@ -2148,6 +2171,7 @@
           <w:szCs w:val="24"/>
           <w:shd w:val="clear" w:color="auto" w:fill="ffffff"/>
           <w:rtl w:val="0"/>
+          <w:lang w:val="pt-PT"/>
         </w:rPr>
         <w:t>s</w:t>
       </w:r>
@@ -2264,10 +2288,11 @@
     </w:p>
     <w:p>
       <w:pPr>
-        <w:pStyle w:val="Text"/>
+        <w:pStyle w:val="Text A"/>
         <w:ind w:firstLine="708"/>
         <w:jc w:val="both"/>
         <w:rPr>
+          <w:rStyle w:val="Ohne"/>
           <w:rFonts w:ascii="Times New Roman" w:cs="Times New Roman" w:hAnsi="Times New Roman" w:eastAsia="Times New Roman"/>
           <w:sz w:val="24"/>
           <w:szCs w:val="24"/>
@@ -2281,6 +2306,7 @@
           <w:szCs w:val="24"/>
           <w:shd w:val="clear" w:color="auto" w:fill="ffffff"/>
           <w:rtl w:val="0"/>
+          <w:lang w:val="pt-PT"/>
         </w:rPr>
         <w:t>Ap</w:t>
       </w:r>
@@ -2410,24 +2436,51 @@
       <w:r>
         <w:rPr>
           <w:rStyle w:val="Hyperlink.0"/>
+          <w:rFonts w:ascii="Times New Roman" w:cs="Times New Roman" w:hAnsi="Times New Roman" w:eastAsia="Times New Roman"/>
+          <w:color w:val="000000"/>
+          <w:sz w:val="24"/>
+          <w:szCs w:val="24"/>
+          <w:u w:val="single" w:color="000000"/>
+          <w:shd w:val="clear" w:color="auto" w:fill="ffffff"/>
+          <w:lang w:val="pt-PT"/>
         </w:rPr>
         <w:fldChar w:fldCharType="begin" w:fldLock="0"/>
       </w:r>
       <w:r>
         <w:rPr>
           <w:rStyle w:val="Hyperlink.0"/>
+          <w:rFonts w:ascii="Times New Roman" w:cs="Times New Roman" w:hAnsi="Times New Roman" w:eastAsia="Times New Roman"/>
+          <w:color w:val="000000"/>
+          <w:sz w:val="24"/>
+          <w:szCs w:val="24"/>
+          <w:u w:val="single" w:color="000000"/>
+          <w:shd w:val="clear" w:color="auto" w:fill="ffffff"/>
+          <w:lang w:val="pt-PT"/>
         </w:rPr>
         <w:instrText xml:space="preserve"> HYPERLINK "https://pt.wikipedia.org/w/index.php?title=Sujeito_(fuga)&amp;action=edit&amp;redlink=1"</w:instrText>
       </w:r>
       <w:r>
         <w:rPr>
           <w:rStyle w:val="Hyperlink.0"/>
+          <w:rFonts w:ascii="Times New Roman" w:cs="Times New Roman" w:hAnsi="Times New Roman" w:eastAsia="Times New Roman"/>
+          <w:color w:val="000000"/>
+          <w:sz w:val="24"/>
+          <w:szCs w:val="24"/>
+          <w:u w:val="single" w:color="000000"/>
+          <w:shd w:val="clear" w:color="auto" w:fill="ffffff"/>
+          <w:lang w:val="pt-PT"/>
         </w:rPr>
         <w:fldChar w:fldCharType="separate" w:fldLock="0"/>
       </w:r>
       <w:r>
         <w:rPr>
           <w:rStyle w:val="Hyperlink.0"/>
+          <w:rFonts w:ascii="Times New Roman" w:hAnsi="Times New Roman"/>
+          <w:color w:val="000000"/>
+          <w:sz w:val="24"/>
+          <w:szCs w:val="24"/>
+          <w:u w:val="single" w:color="000000"/>
+          <w:shd w:val="clear" w:color="auto" w:fill="ffffff"/>
           <w:rtl w:val="0"/>
           <w:lang w:val="pt-PT"/>
         </w:rPr>
@@ -2439,6 +2492,7 @@
       </w:r>
       <w:r>
         <w:rPr>
+          <w:rStyle w:val="Ohne"/>
           <w:rFonts w:ascii="Times New Roman" w:hAnsi="Times New Roman" w:hint="default"/>
           <w:sz w:val="24"/>
           <w:szCs w:val="24"/>
@@ -2450,6 +2504,7 @@
       </w:r>
       <w:r>
         <w:rPr>
+          <w:rStyle w:val="Ohne"/>
           <w:rFonts w:ascii="Times New Roman" w:hAnsi="Times New Roman"/>
           <w:sz w:val="24"/>
           <w:szCs w:val="24"/>
@@ -2461,6 +2516,7 @@
       </w:r>
       <w:r>
         <w:rPr>
+          <w:rStyle w:val="Ohne"/>
           <w:rFonts w:ascii="Times New Roman" w:hAnsi="Times New Roman" w:hint="default"/>
           <w:sz w:val="24"/>
           <w:szCs w:val="24"/>
@@ -2472,6 +2528,7 @@
       </w:r>
       <w:r>
         <w:rPr>
+          <w:rStyle w:val="Ohne"/>
           <w:rFonts w:ascii="Times New Roman" w:hAnsi="Times New Roman"/>
           <w:sz w:val="24"/>
           <w:szCs w:val="24"/>
@@ -2483,6 +2540,7 @@
       </w:r>
       <w:r>
         <w:rPr>
+          <w:rStyle w:val="Ohne"/>
           <w:rFonts w:ascii="Times New Roman" w:hAnsi="Times New Roman" w:hint="default"/>
           <w:sz w:val="24"/>
           <w:szCs w:val="24"/>
@@ -2494,6 +2552,7 @@
       </w:r>
       <w:r>
         <w:rPr>
+          <w:rStyle w:val="Ohne"/>
           <w:rFonts w:ascii="Times New Roman" w:hAnsi="Times New Roman"/>
           <w:sz w:val="24"/>
           <w:szCs w:val="24"/>
@@ -2505,6 +2564,7 @@
       </w:r>
       <w:r>
         <w:rPr>
+          <w:rStyle w:val="Ohne"/>
           <w:rFonts w:ascii="Times New Roman" w:hAnsi="Times New Roman" w:hint="default"/>
           <w:sz w:val="24"/>
           <w:szCs w:val="24"/>
@@ -2516,6 +2576,7 @@
       </w:r>
       <w:r>
         <w:rPr>
+          <w:rStyle w:val="Ohne"/>
           <w:rFonts w:ascii="Times New Roman" w:hAnsi="Times New Roman"/>
           <w:sz w:val="24"/>
           <w:szCs w:val="24"/>
@@ -2527,6 +2588,7 @@
       </w:r>
       <w:r>
         <w:rPr>
+          <w:rStyle w:val="Ohne"/>
           <w:rFonts w:ascii="Times New Roman" w:hAnsi="Times New Roman" w:hint="default"/>
           <w:sz w:val="24"/>
           <w:szCs w:val="24"/>
@@ -2538,6 +2600,7 @@
       </w:r>
       <w:r>
         <w:rPr>
+          <w:rStyle w:val="Ohne"/>
           <w:rFonts w:ascii="Times New Roman" w:hAnsi="Times New Roman"/>
           <w:sz w:val="24"/>
           <w:szCs w:val="24"/>
@@ -2549,6 +2612,7 @@
       </w:r>
       <w:r>
         <w:rPr>
+          <w:rStyle w:val="Ohne"/>
           <w:rFonts w:ascii="Times New Roman" w:hAnsi="Times New Roman" w:hint="default"/>
           <w:sz w:val="24"/>
           <w:szCs w:val="24"/>
@@ -2560,6 +2624,7 @@
       </w:r>
       <w:r>
         <w:rPr>
+          <w:rStyle w:val="Ohne"/>
           <w:rFonts w:ascii="Times New Roman" w:hAnsi="Times New Roman"/>
           <w:sz w:val="24"/>
           <w:szCs w:val="24"/>
@@ -2572,9 +2637,10 @@
     </w:p>
     <w:p>
       <w:pPr>
-        <w:pStyle w:val="Text"/>
+        <w:pStyle w:val="Text A"/>
         <w:jc w:val="both"/>
         <w:rPr>
+          <w:rStyle w:val="Ohne"/>
           <w:rFonts w:ascii="Times New Roman" w:cs="Times New Roman" w:hAnsi="Times New Roman" w:eastAsia="Times New Roman"/>
           <w:sz w:val="36"/>
           <w:szCs w:val="36"/>
@@ -2582,6 +2648,7 @@
       </w:pPr>
       <w:r>
         <w:rPr>
+          <w:rStyle w:val="Ohne"/>
           <w:rFonts w:ascii="Times New Roman" w:hAnsi="Times New Roman"/>
           <w:sz w:val="36"/>
           <w:szCs w:val="36"/>
@@ -2593,10 +2660,11 @@
     </w:p>
     <w:p>
       <w:pPr>
-        <w:pStyle w:val="Text"/>
+        <w:pStyle w:val="Text A"/>
         <w:ind w:firstLine="708"/>
         <w:jc w:val="both"/>
         <w:rPr>
+          <w:rStyle w:val="Ohne"/>
           <w:rFonts w:ascii="Times New Roman" w:cs="Times New Roman" w:hAnsi="Times New Roman" w:eastAsia="Times New Roman"/>
           <w:sz w:val="24"/>
           <w:szCs w:val="24"/>
@@ -2604,6 +2672,7 @@
       </w:pPr>
       <w:r>
         <w:rPr>
+          <w:rStyle w:val="Ohne"/>
           <w:rFonts w:ascii="Times New Roman" w:hAnsi="Times New Roman"/>
           <w:sz w:val="24"/>
           <w:szCs w:val="24"/>
@@ -2614,6 +2683,7 @@
       </w:r>
       <w:r>
         <w:rPr>
+          <w:rStyle w:val="Ohne"/>
           <w:rFonts w:ascii="Times New Roman" w:hAnsi="Times New Roman" w:hint="default"/>
           <w:sz w:val="24"/>
           <w:szCs w:val="24"/>
@@ -2624,15 +2694,18 @@
       </w:r>
       <w:r>
         <w:rPr>
-          <w:rFonts w:ascii="Times New Roman" w:hAnsi="Times New Roman"/>
-          <w:sz w:val="24"/>
-          <w:szCs w:val="24"/>
-          <w:rtl w:val="0"/>
+          <w:rStyle w:val="Ohne"/>
+          <w:rFonts w:ascii="Times New Roman" w:hAnsi="Times New Roman"/>
+          <w:sz w:val="24"/>
+          <w:szCs w:val="24"/>
+          <w:rtl w:val="0"/>
+          <w:lang w:val="pt-PT"/>
         </w:rPr>
         <w:t>e m</w:t>
       </w:r>
       <w:r>
         <w:rPr>
+          <w:rStyle w:val="Ohne"/>
           <w:rFonts w:ascii="Times New Roman" w:hAnsi="Times New Roman" w:hint="default"/>
           <w:sz w:val="24"/>
           <w:szCs w:val="24"/>
@@ -2643,6 +2716,7 @@
       </w:r>
       <w:r>
         <w:rPr>
+          <w:rStyle w:val="Ohne"/>
           <w:rFonts w:ascii="Times New Roman" w:hAnsi="Times New Roman"/>
           <w:sz w:val="24"/>
           <w:szCs w:val="24"/>
@@ -2653,6 +2727,7 @@
       </w:r>
       <w:r>
         <w:rPr>
+          <w:rStyle w:val="Ohne"/>
           <w:rFonts w:ascii="Times New Roman" w:hAnsi="Times New Roman" w:hint="default"/>
           <w:sz w:val="24"/>
           <w:szCs w:val="24"/>
@@ -2663,6 +2738,7 @@
       </w:r>
       <w:r>
         <w:rPr>
+          <w:rStyle w:val="Ohne"/>
           <w:rFonts w:ascii="Times New Roman" w:hAnsi="Times New Roman"/>
           <w:sz w:val="24"/>
           <w:szCs w:val="24"/>
@@ -2673,6 +2749,7 @@
       </w:r>
       <w:r>
         <w:rPr>
+          <w:rStyle w:val="Ohne"/>
           <w:rFonts w:ascii="Times New Roman" w:hAnsi="Times New Roman"/>
           <w:sz w:val="24"/>
           <w:szCs w:val="24"/>
@@ -2683,6 +2760,7 @@
       </w:r>
       <w:r>
         <w:rPr>
+          <w:rStyle w:val="Ohne"/>
           <w:rFonts w:ascii="Times New Roman" w:hAnsi="Times New Roman" w:hint="default"/>
           <w:sz w:val="24"/>
           <w:szCs w:val="24"/>
@@ -2693,6 +2771,7 @@
       </w:r>
       <w:r>
         <w:rPr>
+          <w:rStyle w:val="Ohne"/>
           <w:rFonts w:ascii="Times New Roman" w:hAnsi="Times New Roman"/>
           <w:sz w:val="24"/>
           <w:szCs w:val="24"/>
@@ -2703,6 +2782,7 @@
       </w:r>
       <w:r>
         <w:rPr>
+          <w:rStyle w:val="Ohne"/>
           <w:rFonts w:ascii="Times New Roman" w:hAnsi="Times New Roman"/>
           <w:sz w:val="24"/>
           <w:szCs w:val="24"/>
@@ -2714,7 +2794,7 @@
     </w:p>
     <w:p>
       <w:pPr>
-        <w:pStyle w:val="Text"/>
+        <w:pStyle w:val="Text A"/>
         <w:ind w:firstLine="708"/>
         <w:jc w:val="both"/>
         <w:rPr>
@@ -2726,9 +2806,10 @@
     </w:p>
     <w:p>
       <w:pPr>
-        <w:pStyle w:val="Text"/>
+        <w:pStyle w:val="Text A"/>
         <w:jc w:val="both"/>
         <w:rPr>
+          <w:rStyle w:val="Ohne"/>
           <w:rFonts w:ascii="Times New Roman" w:cs="Times New Roman" w:hAnsi="Times New Roman" w:eastAsia="Times New Roman"/>
           <w:sz w:val="36"/>
           <w:szCs w:val="36"/>
@@ -2736,6 +2817,7 @@
       </w:pPr>
       <w:r>
         <w:rPr>
+          <w:rStyle w:val="Ohne"/>
           <w:rFonts w:ascii="Times New Roman" w:hAnsi="Times New Roman"/>
           <w:sz w:val="36"/>
           <w:szCs w:val="36"/>
@@ -2746,6 +2828,7 @@
       </w:r>
       <w:r>
         <w:rPr>
+          <w:rStyle w:val="Ohne"/>
           <w:rFonts w:ascii="Times New Roman" w:hAnsi="Times New Roman"/>
           <w:sz w:val="36"/>
           <w:szCs w:val="36"/>
@@ -2757,17 +2840,20 @@
     </w:p>
     <w:p>
       <w:pPr>
-        <w:pStyle w:val="Text"/>
+        <w:pStyle w:val="Text A"/>
         <w:ind w:firstLine="708"/>
         <w:jc w:val="both"/>
         <w:rPr>
+          <w:rStyle w:val="Ohne"/>
           <w:rFonts w:ascii="Times New Roman" w:cs="Times New Roman" w:hAnsi="Times New Roman" w:eastAsia="Times New Roman"/>
           <w:sz w:val="36"/>
           <w:szCs w:val="36"/>
+          <w:lang w:val="de-DE"/>
         </w:rPr>
       </w:pPr>
       <w:r>
         <w:rPr>
+          <w:rStyle w:val="Ohne"/>
           <w:rFonts w:ascii="Times New Roman" w:hAnsi="Times New Roman"/>
           <w:sz w:val="24"/>
           <w:szCs w:val="24"/>
@@ -2778,6 +2864,7 @@
       </w:r>
       <w:r>
         <w:rPr>
+          <w:rStyle w:val="Ohne"/>
           <w:rFonts w:ascii="Times New Roman" w:hAnsi="Times New Roman" w:hint="default"/>
           <w:sz w:val="24"/>
           <w:szCs w:val="24"/>
@@ -2788,6 +2875,7 @@
       </w:r>
       <w:r>
         <w:rPr>
+          <w:rStyle w:val="Ohne"/>
           <w:rFonts w:ascii="Times New Roman" w:hAnsi="Times New Roman"/>
           <w:sz w:val="24"/>
           <w:szCs w:val="24"/>
@@ -2798,6 +2886,7 @@
       </w:r>
       <w:r>
         <w:rPr>
+          <w:rStyle w:val="Ohne"/>
           <w:rFonts w:ascii="Times New Roman" w:hAnsi="Times New Roman" w:hint="default"/>
           <w:sz w:val="24"/>
           <w:szCs w:val="24"/>
@@ -2808,6 +2897,7 @@
       </w:r>
       <w:r>
         <w:rPr>
+          <w:rStyle w:val="Ohne"/>
           <w:rFonts w:ascii="Times New Roman" w:hAnsi="Times New Roman"/>
           <w:sz w:val="24"/>
           <w:szCs w:val="24"/>
@@ -2818,6 +2908,7 @@
       </w:r>
       <w:r>
         <w:rPr>
+          <w:rStyle w:val="Ohne"/>
           <w:rFonts w:ascii="Times New Roman" w:hAnsi="Times New Roman" w:hint="default"/>
           <w:sz w:val="24"/>
           <w:szCs w:val="24"/>
@@ -2828,6 +2919,7 @@
       </w:r>
       <w:r>
         <w:rPr>
+          <w:rStyle w:val="Ohne"/>
           <w:rFonts w:ascii="Times New Roman" w:hAnsi="Times New Roman"/>
           <w:sz w:val="24"/>
           <w:szCs w:val="24"/>
@@ -2838,6 +2930,7 @@
       </w:r>
       <w:r>
         <w:rPr>
+          <w:rStyle w:val="Ohne"/>
           <w:rFonts w:ascii="Times New Roman" w:hAnsi="Times New Roman" w:hint="default"/>
           <w:sz w:val="24"/>
           <w:szCs w:val="24"/>
@@ -2848,6 +2941,7 @@
       </w:r>
       <w:r>
         <w:rPr>
+          <w:rStyle w:val="Ohne"/>
           <w:rFonts w:ascii="Times New Roman" w:hAnsi="Times New Roman"/>
           <w:sz w:val="24"/>
           <w:szCs w:val="24"/>
@@ -2858,6 +2952,7 @@
       </w:r>
       <w:r>
         <w:rPr>
+          <w:rStyle w:val="Ohne"/>
           <w:rFonts w:ascii="Times New Roman" w:hAnsi="Times New Roman" w:hint="default"/>
           <w:sz w:val="24"/>
           <w:szCs w:val="24"/>
@@ -2868,6 +2963,7 @@
       </w:r>
       <w:r>
         <w:rPr>
+          <w:rStyle w:val="Ohne"/>
           <w:rFonts w:ascii="Times New Roman" w:hAnsi="Times New Roman"/>
           <w:sz w:val="24"/>
           <w:szCs w:val="24"/>
@@ -2879,10 +2975,11 @@
     </w:p>
     <w:p>
       <w:pPr>
-        <w:pStyle w:val="Text"/>
+        <w:pStyle w:val="Text A"/>
         <w:ind w:firstLine="708"/>
         <w:jc w:val="both"/>
         <w:rPr>
+          <w:rStyle w:val="Ohne"/>
           <w:rFonts w:ascii="Times New Roman" w:cs="Times New Roman" w:hAnsi="Times New Roman" w:eastAsia="Times New Roman"/>
           <w:color w:val="5b9bd5"/>
           <w:sz w:val="36"/>
@@ -2893,10 +2990,11 @@
     </w:p>
     <w:p>
       <w:pPr>
-        <w:pStyle w:val="Text"/>
+        <w:pStyle w:val="Text A"/>
         <w:ind w:firstLine="708"/>
         <w:jc w:val="both"/>
         <w:rPr>
+          <w:rStyle w:val="Ohne"/>
           <w:rFonts w:ascii="Times New Roman" w:cs="Times New Roman" w:hAnsi="Times New Roman" w:eastAsia="Times New Roman"/>
           <w:color w:val="5b9bd5"/>
           <w:sz w:val="36"/>
@@ -2907,9 +3005,10 @@
     </w:p>
     <w:p>
       <w:pPr>
-        <w:pStyle w:val="Text"/>
+        <w:pStyle w:val="Text A"/>
         <w:jc w:val="both"/>
         <w:rPr>
+          <w:rStyle w:val="Ohne"/>
           <w:rFonts w:ascii="Times New Roman" w:cs="Times New Roman" w:hAnsi="Times New Roman" w:eastAsia="Times New Roman"/>
           <w:sz w:val="36"/>
           <w:szCs w:val="36"/>
@@ -2917,15 +3016,18 @@
       </w:pPr>
       <w:r>
         <w:rPr>
+          <w:rStyle w:val="Ohne"/>
           <w:rFonts w:ascii="Times New Roman" w:hAnsi="Times New Roman"/>
           <w:sz w:val="36"/>
           <w:szCs w:val="36"/>
           <w:rtl w:val="0"/>
+          <w:lang w:val="pt-PT"/>
         </w:rPr>
         <w:t>L</w:t>
       </w:r>
       <w:r>
         <w:rPr>
+          <w:rStyle w:val="Ohne"/>
           <w:rFonts w:ascii="Times New Roman" w:hAnsi="Times New Roman" w:hint="default"/>
           <w:sz w:val="36"/>
           <w:szCs w:val="36"/>
@@ -2936,6 +3038,7 @@
       </w:r>
       <w:r>
         <w:rPr>
+          <w:rStyle w:val="Ohne"/>
           <w:rFonts w:ascii="Times New Roman" w:hAnsi="Times New Roman"/>
           <w:sz w:val="36"/>
           <w:szCs w:val="36"/>
@@ -2946,6 +3049,7 @@
       </w:r>
       <w:r>
         <w:rPr>
+          <w:rStyle w:val="Ohne"/>
           <w:rFonts w:ascii="Times New Roman" w:hAnsi="Times New Roman"/>
           <w:sz w:val="36"/>
           <w:szCs w:val="36"/>
@@ -2957,9 +3061,10 @@
     </w:p>
     <w:p>
       <w:pPr>
-        <w:pStyle w:val="Text"/>
+        <w:pStyle w:val="Text A"/>
         <w:jc w:val="both"/>
         <w:rPr>
+          <w:rStyle w:val="Ohne"/>
           <w:rFonts w:ascii="Times New Roman" w:cs="Times New Roman" w:hAnsi="Times New Roman" w:eastAsia="Times New Roman"/>
           <w:sz w:val="36"/>
           <w:szCs w:val="36"/>
@@ -2967,6 +3072,7 @@
       </w:pPr>
       <w:r>
         <w:rPr>
+          <w:rStyle w:val="Ohne"/>
           <w:rFonts w:ascii="Times New Roman" w:hAnsi="Times New Roman"/>
           <w:sz w:val="36"/>
           <w:szCs w:val="36"/>
@@ -2977,6 +3083,7 @@
       </w:r>
       <w:r>
         <w:rPr>
+          <w:rStyle w:val="Ohne"/>
           <w:rFonts w:ascii="Times New Roman" w:hAnsi="Times New Roman" w:hint="default"/>
           <w:sz w:val="36"/>
           <w:szCs w:val="36"/>
@@ -2987,19 +3094,22 @@
       </w:r>
       <w:r>
         <w:rPr>
+          <w:rStyle w:val="Ohne"/>
           <w:rFonts w:ascii="Times New Roman" w:hAnsi="Times New Roman"/>
           <w:sz w:val="36"/>
           <w:szCs w:val="36"/>
           <w:rtl w:val="0"/>
+          <w:lang w:val="pt-PT"/>
         </w:rPr>
         <w:t>o</w:t>
       </w:r>
     </w:p>
     <w:p>
       <w:pPr>
-        <w:pStyle w:val="Text"/>
+        <w:pStyle w:val="Text A"/>
         <w:jc w:val="both"/>
         <w:rPr>
+          <w:rStyle w:val="Ohne"/>
           <w:rFonts w:ascii="Times New Roman" w:cs="Times New Roman" w:hAnsi="Times New Roman" w:eastAsia="Times New Roman"/>
           <w:sz w:val="24"/>
           <w:szCs w:val="24"/>
@@ -3007,16 +3117,19 @@
       </w:pPr>
       <w:r>
         <w:rPr>
-          <w:rFonts w:ascii="Times New Roman" w:cs="Times New Roman" w:hAnsi="Times New Roman" w:eastAsia="Times New Roman"/>
-          <w:sz w:val="24"/>
-          <w:szCs w:val="24"/>
-          <w:rtl w:val="0"/>
+          <w:rStyle w:val="Ohne"/>
+          <w:rFonts w:ascii="Times New Roman" w:cs="Times New Roman" w:hAnsi="Times New Roman" w:eastAsia="Times New Roman"/>
+          <w:sz w:val="24"/>
+          <w:szCs w:val="24"/>
+          <w:rtl w:val="0"/>
+          <w:lang w:val="pt-PT"/>
         </w:rPr>
         <w:tab/>
         <w:t>Para criar a exposi</w:t>
       </w:r>
       <w:r>
         <w:rPr>
+          <w:rStyle w:val="Ohne"/>
           <w:rFonts w:ascii="Times New Roman" w:hAnsi="Times New Roman" w:hint="default"/>
           <w:sz w:val="24"/>
           <w:szCs w:val="24"/>
@@ -3027,6 +3140,7 @@
       </w:r>
       <w:r>
         <w:rPr>
+          <w:rStyle w:val="Ohne"/>
           <w:rFonts w:ascii="Times New Roman" w:hAnsi="Times New Roman"/>
           <w:sz w:val="24"/>
           <w:szCs w:val="24"/>
@@ -3037,6 +3151,7 @@
       </w:r>
       <w:r>
         <w:rPr>
+          <w:rStyle w:val="Ohne"/>
           <w:rFonts w:ascii="Times New Roman" w:hAnsi="Times New Roman" w:hint="default"/>
           <w:sz w:val="24"/>
           <w:szCs w:val="24"/>
@@ -3047,6 +3162,7 @@
       </w:r>
       <w:r>
         <w:rPr>
+          <w:rStyle w:val="Ohne"/>
           <w:rFonts w:ascii="Times New Roman" w:hAnsi="Times New Roman"/>
           <w:sz w:val="24"/>
           <w:szCs w:val="24"/>
@@ -3057,6 +3173,7 @@
       </w:r>
       <w:r>
         <w:rPr>
+          <w:rStyle w:val="Ohne"/>
           <w:rFonts w:ascii="Times New Roman" w:hAnsi="Times New Roman" w:hint="default"/>
           <w:sz w:val="24"/>
           <w:szCs w:val="24"/>
@@ -3067,6 +3184,7 @@
       </w:r>
       <w:r>
         <w:rPr>
+          <w:rStyle w:val="Ohne"/>
           <w:rFonts w:ascii="Times New Roman" w:hAnsi="Times New Roman"/>
           <w:sz w:val="24"/>
           <w:szCs w:val="24"/>
@@ -3077,6 +3195,7 @@
       </w:r>
       <w:r>
         <w:rPr>
+          <w:rStyle w:val="Ohne"/>
           <w:rFonts w:ascii="Times New Roman" w:hAnsi="Times New Roman" w:hint="default"/>
           <w:sz w:val="24"/>
           <w:szCs w:val="24"/>
@@ -3087,6 +3206,7 @@
       </w:r>
       <w:r>
         <w:rPr>
+          <w:rStyle w:val="Ohne"/>
           <w:rFonts w:ascii="Times New Roman" w:hAnsi="Times New Roman"/>
           <w:sz w:val="24"/>
           <w:szCs w:val="24"/>
@@ -3097,6 +3217,7 @@
       </w:r>
       <w:r>
         <w:rPr>
+          <w:rStyle w:val="Ohne"/>
           <w:rFonts w:ascii="Times New Roman" w:hAnsi="Times New Roman" w:hint="default"/>
           <w:sz w:val="24"/>
           <w:szCs w:val="24"/>
@@ -3107,15 +3228,18 @@
       </w:r>
       <w:r>
         <w:rPr>
-          <w:rFonts w:ascii="Times New Roman" w:hAnsi="Times New Roman"/>
-          <w:sz w:val="24"/>
-          <w:szCs w:val="24"/>
-          <w:rtl w:val="0"/>
+          <w:rStyle w:val="Ohne"/>
+          <w:rFonts w:ascii="Times New Roman" w:hAnsi="Times New Roman"/>
+          <w:sz w:val="24"/>
+          <w:szCs w:val="24"/>
+          <w:rtl w:val="0"/>
+          <w:lang w:val="pt-PT"/>
         </w:rPr>
         <w:t xml:space="preserve">e </w:t>
       </w:r>
       <w:r>
         <w:rPr>
+          <w:rStyle w:val="Ohne"/>
           <w:rFonts w:ascii="Times New Roman" w:hAnsi="Times New Roman" w:hint="default"/>
           <w:sz w:val="24"/>
           <w:szCs w:val="24"/>
@@ -3126,6 +3250,7 @@
       </w:r>
       <w:r>
         <w:rPr>
+          <w:rStyle w:val="Ohne"/>
           <w:rFonts w:ascii="Times New Roman" w:hAnsi="Times New Roman"/>
           <w:sz w:val="24"/>
           <w:szCs w:val="24"/>
@@ -3136,6 +3261,7 @@
       </w:r>
       <w:r>
         <w:rPr>
+          <w:rStyle w:val="Ohne"/>
           <w:rFonts w:ascii="Times New Roman" w:hAnsi="Times New Roman" w:hint="default"/>
           <w:sz w:val="24"/>
           <w:szCs w:val="24"/>
@@ -3146,6 +3272,7 @@
       </w:r>
       <w:r>
         <w:rPr>
+          <w:rStyle w:val="Ohne"/>
           <w:rFonts w:ascii="Times New Roman" w:hAnsi="Times New Roman"/>
           <w:sz w:val="24"/>
           <w:szCs w:val="24"/>
@@ -3157,10 +3284,11 @@
     </w:p>
     <w:p>
       <w:pPr>
-        <w:pStyle w:val="Text"/>
+        <w:pStyle w:val="Text A"/>
         <w:ind w:firstLine="708"/>
         <w:jc w:val="both"/>
         <w:rPr>
+          <w:rStyle w:val="Ohne"/>
           <w:rFonts w:ascii="Times New Roman" w:cs="Times New Roman" w:hAnsi="Times New Roman" w:eastAsia="Times New Roman"/>
           <w:sz w:val="24"/>
           <w:szCs w:val="24"/>
@@ -3168,6 +3296,7 @@
       </w:pPr>
       <w:r>
         <w:rPr>
+          <w:rStyle w:val="Ohne"/>
           <w:rFonts w:ascii="Times New Roman" w:hAnsi="Times New Roman"/>
           <w:sz w:val="24"/>
           <w:szCs w:val="24"/>
@@ -3178,6 +3307,7 @@
       </w:r>
       <w:r>
         <w:rPr>
+          <w:rStyle w:val="Ohne"/>
           <w:rFonts w:ascii="Times New Roman" w:hAnsi="Times New Roman" w:hint="default"/>
           <w:sz w:val="24"/>
           <w:szCs w:val="24"/>
@@ -3188,6 +3318,7 @@
       </w:r>
       <w:r>
         <w:rPr>
+          <w:rStyle w:val="Ohne"/>
           <w:rFonts w:ascii="Times New Roman" w:hAnsi="Times New Roman"/>
           <w:sz w:val="24"/>
           <w:szCs w:val="24"/>
@@ -3198,6 +3329,7 @@
       </w:r>
       <w:r>
         <w:rPr>
+          <w:rStyle w:val="Ohne"/>
           <w:rFonts w:ascii="Times New Roman" w:hAnsi="Times New Roman" w:hint="default"/>
           <w:sz w:val="24"/>
           <w:szCs w:val="24"/>
@@ -3208,6 +3340,7 @@
       </w:r>
       <w:r>
         <w:rPr>
+          <w:rStyle w:val="Ohne"/>
           <w:rFonts w:ascii="Times New Roman" w:hAnsi="Times New Roman"/>
           <w:sz w:val="24"/>
           <w:szCs w:val="24"/>
@@ -3218,6 +3351,7 @@
       </w:r>
       <w:r>
         <w:rPr>
+          <w:rStyle w:val="Ohne"/>
           <w:rFonts w:ascii="Times New Roman" w:hAnsi="Times New Roman" w:hint="default"/>
           <w:sz w:val="24"/>
           <w:szCs w:val="24"/>
@@ -3228,6 +3362,7 @@
       </w:r>
       <w:r>
         <w:rPr>
+          <w:rStyle w:val="Ohne"/>
           <w:rFonts w:ascii="Times New Roman" w:hAnsi="Times New Roman"/>
           <w:sz w:val="24"/>
           <w:szCs w:val="24"/>
@@ -3238,6 +3373,7 @@
       </w:r>
       <w:r>
         <w:rPr>
+          <w:rStyle w:val="Ohne"/>
           <w:rFonts w:ascii="Times New Roman" w:hAnsi="Times New Roman" w:hint="default"/>
           <w:sz w:val="24"/>
           <w:szCs w:val="24"/>
@@ -3248,6 +3384,7 @@
       </w:r>
       <w:r>
         <w:rPr>
+          <w:rStyle w:val="Ohne"/>
           <w:rFonts w:ascii="Times New Roman" w:hAnsi="Times New Roman"/>
           <w:sz w:val="24"/>
           <w:szCs w:val="24"/>
@@ -3258,6 +3395,7 @@
       </w:r>
       <w:r>
         <w:rPr>
+          <w:rStyle w:val="Ohne"/>
           <w:rFonts w:ascii="Times New Roman" w:hAnsi="Times New Roman" w:hint="default"/>
           <w:sz w:val="24"/>
           <w:szCs w:val="24"/>
@@ -3268,6 +3406,7 @@
       </w:r>
       <w:r>
         <w:rPr>
+          <w:rStyle w:val="Ohne"/>
           <w:rFonts w:ascii="Times New Roman" w:hAnsi="Times New Roman"/>
           <w:sz w:val="24"/>
           <w:szCs w:val="24"/>
@@ -3278,6 +3417,7 @@
       </w:r>
       <w:r>
         <w:rPr>
+          <w:rStyle w:val="Ohne"/>
           <w:rFonts w:ascii="Times New Roman" w:hAnsi="Times New Roman" w:hint="default"/>
           <w:sz w:val="24"/>
           <w:szCs w:val="24"/>
@@ -3288,6 +3428,7 @@
       </w:r>
       <w:r>
         <w:rPr>
+          <w:rStyle w:val="Ohne"/>
           <w:rFonts w:ascii="Times New Roman" w:hAnsi="Times New Roman"/>
           <w:sz w:val="24"/>
           <w:szCs w:val="24"/>
@@ -3298,6 +3439,7 @@
       </w:r>
       <w:r>
         <w:rPr>
+          <w:rStyle w:val="Ohne"/>
           <w:rFonts w:ascii="Times New Roman" w:hAnsi="Times New Roman" w:hint="default"/>
           <w:sz w:val="24"/>
           <w:szCs w:val="24"/>
@@ -3308,6 +3450,7 @@
       </w:r>
       <w:r>
         <w:rPr>
+          <w:rStyle w:val="Ohne"/>
           <w:rFonts w:ascii="Times New Roman" w:hAnsi="Times New Roman"/>
           <w:sz w:val="24"/>
           <w:szCs w:val="24"/>
@@ -3319,10 +3462,11 @@
     </w:p>
     <w:p>
       <w:pPr>
-        <w:pStyle w:val="Text"/>
+        <w:pStyle w:val="Text A"/>
         <w:ind w:firstLine="708"/>
         <w:jc w:val="both"/>
         <w:rPr>
+          <w:rStyle w:val="Ohne"/>
           <w:rFonts w:ascii="Times New Roman" w:cs="Times New Roman" w:hAnsi="Times New Roman" w:eastAsia="Times New Roman"/>
           <w:sz w:val="24"/>
           <w:szCs w:val="24"/>
@@ -3330,6 +3474,7 @@
       </w:pPr>
       <w:r>
         <w:rPr>
+          <w:rStyle w:val="Ohne"/>
           <w:rFonts w:ascii="Times New Roman" w:hAnsi="Times New Roman"/>
           <w:sz w:val="24"/>
           <w:szCs w:val="24"/>
@@ -3340,6 +3485,7 @@
       </w:r>
       <w:r>
         <w:rPr>
+          <w:rStyle w:val="Ohne"/>
           <w:rFonts w:ascii="Times New Roman" w:hAnsi="Times New Roman" w:hint="default"/>
           <w:sz w:val="24"/>
           <w:szCs w:val="24"/>
@@ -3350,6 +3496,7 @@
       </w:r>
       <w:r>
         <w:rPr>
+          <w:rStyle w:val="Ohne"/>
           <w:rFonts w:ascii="Times New Roman" w:hAnsi="Times New Roman"/>
           <w:sz w:val="24"/>
           <w:szCs w:val="24"/>
@@ -3360,6 +3507,7 @@
       </w:r>
       <w:r>
         <w:rPr>
+          <w:rStyle w:val="Ohne"/>
           <w:rFonts w:ascii="Times New Roman" w:hAnsi="Times New Roman" w:hint="default"/>
           <w:sz w:val="24"/>
           <w:szCs w:val="24"/>
@@ -3370,6 +3518,7 @@
       </w:r>
       <w:r>
         <w:rPr>
+          <w:rStyle w:val="Ohne"/>
           <w:rFonts w:ascii="Times New Roman" w:hAnsi="Times New Roman"/>
           <w:sz w:val="24"/>
           <w:szCs w:val="24"/>
@@ -3380,6 +3529,7 @@
       </w:r>
       <w:r>
         <w:rPr>
+          <w:rStyle w:val="Ohne"/>
           <w:rFonts w:ascii="Times New Roman" w:hAnsi="Times New Roman" w:hint="default"/>
           <w:sz w:val="24"/>
           <w:szCs w:val="24"/>
@@ -3390,6 +3540,7 @@
       </w:r>
       <w:r>
         <w:rPr>
+          <w:rStyle w:val="Ohne"/>
           <w:rFonts w:ascii="Times New Roman" w:hAnsi="Times New Roman"/>
           <w:sz w:val="24"/>
           <w:szCs w:val="24"/>
@@ -3401,9 +3552,10 @@
     </w:p>
     <w:p>
       <w:pPr>
-        <w:pStyle w:val="Text"/>
+        <w:pStyle w:val="Text A"/>
         <w:jc w:val="both"/>
         <w:rPr>
+          <w:rStyle w:val="Ohne"/>
           <w:rFonts w:ascii="Times New Roman" w:cs="Times New Roman" w:hAnsi="Times New Roman" w:eastAsia="Times New Roman"/>
           <w:sz w:val="36"/>
           <w:szCs w:val="36"/>
@@ -3411,6 +3563,7 @@
       </w:pPr>
       <w:r>
         <w:rPr>
+          <w:rStyle w:val="Ohne"/>
           <w:rFonts w:ascii="Times New Roman" w:hAnsi="Times New Roman"/>
           <w:sz w:val="36"/>
           <w:szCs w:val="36"/>
@@ -3421,6 +3574,7 @@
       </w:r>
       <w:r>
         <w:rPr>
+          <w:rStyle w:val="Ohne"/>
           <w:rFonts w:ascii="Times New Roman" w:hAnsi="Times New Roman" w:hint="default"/>
           <w:sz w:val="36"/>
           <w:szCs w:val="36"/>
@@ -3431,6 +3585,7 @@
       </w:r>
       <w:r>
         <w:rPr>
+          <w:rStyle w:val="Ohne"/>
           <w:rFonts w:ascii="Times New Roman" w:hAnsi="Times New Roman"/>
           <w:sz w:val="36"/>
           <w:szCs w:val="36"/>
@@ -3442,9 +3597,10 @@
     </w:p>
     <w:p>
       <w:pPr>
-        <w:pStyle w:val="Text"/>
+        <w:pStyle w:val="Text A"/>
         <w:jc w:val="both"/>
         <w:rPr>
+          <w:rStyle w:val="Ohne"/>
           <w:rFonts w:ascii="Times New Roman" w:cs="Times New Roman" w:hAnsi="Times New Roman" w:eastAsia="Times New Roman"/>
           <w:sz w:val="36"/>
           <w:szCs w:val="36"/>
@@ -3452,19 +3608,428 @@
       </w:pPr>
       <w:r>
         <w:rPr>
-          <w:rFonts w:ascii="Times New Roman" w:hAnsi="Times New Roman"/>
+          <w:rStyle w:val="Ohne"/>
+          <w:rFonts w:ascii="Times New Roman" w:cs="Times New Roman" w:hAnsi="Times New Roman" w:eastAsia="Times New Roman"/>
           <w:sz w:val="36"/>
           <w:szCs w:val="36"/>
-          <w:rtl w:val="0"/>
-        </w:rPr>
-        <w:t>...</w:t>
+          <w:lang w:val="pt-PT"/>
+        </w:rPr>
+        <w:tab/>
+      </w:r>
+      <w:r>
+        <w:rPr>
+          <w:rStyle w:val="Ohne"/>
+          <w:rFonts w:ascii="Times New Roman" w:hAnsi="Times New Roman"/>
+          <w:sz w:val="24"/>
+          <w:szCs w:val="24"/>
+          <w:rtl w:val="0"/>
+          <w:lang w:val="de-DE"/>
+        </w:rPr>
+        <w:t>Para a cria</w:t>
+      </w:r>
+      <w:r>
+        <w:rPr>
+          <w:rStyle w:val="Ohne"/>
+          <w:rFonts w:ascii="Times New Roman" w:hAnsi="Times New Roman" w:hint="default"/>
+          <w:sz w:val="24"/>
+          <w:szCs w:val="24"/>
+          <w:rtl w:val="0"/>
+          <w:lang w:val="de-DE"/>
+        </w:rPr>
+        <w:t>çã</w:t>
+      </w:r>
+      <w:r>
+        <w:rPr>
+          <w:rStyle w:val="Ohne"/>
+          <w:rFonts w:ascii="Times New Roman" w:hAnsi="Times New Roman"/>
+          <w:sz w:val="24"/>
+          <w:szCs w:val="24"/>
+          <w:rtl w:val="0"/>
+          <w:lang w:val="de-DE"/>
+        </w:rPr>
+        <w:t>o do desenvolvimento, primeiramente utilizou-se o m</w:t>
+      </w:r>
+      <w:r>
+        <w:rPr>
+          <w:rStyle w:val="Ohne"/>
+          <w:rFonts w:ascii="Times New Roman" w:hAnsi="Times New Roman" w:hint="default"/>
+          <w:sz w:val="24"/>
+          <w:szCs w:val="24"/>
+          <w:rtl w:val="0"/>
+          <w:lang w:val="de-DE"/>
+        </w:rPr>
+        <w:t>é</w:t>
+      </w:r>
+      <w:r>
+        <w:rPr>
+          <w:rStyle w:val="Ohne"/>
+          <w:rFonts w:ascii="Times New Roman" w:hAnsi="Times New Roman"/>
+          <w:sz w:val="24"/>
+          <w:szCs w:val="24"/>
+          <w:rtl w:val="0"/>
+          <w:lang w:val="de-DE"/>
+        </w:rPr>
+        <w:t>todo desenvolveMaterial(), o qual, a partir de um material passado por par</w:t>
+      </w:r>
+      <w:r>
+        <w:rPr>
+          <w:rStyle w:val="Ohne"/>
+          <w:rFonts w:ascii="Times New Roman" w:hAnsi="Times New Roman" w:hint="default"/>
+          <w:sz w:val="24"/>
+          <w:szCs w:val="24"/>
+          <w:rtl w:val="0"/>
+          <w:lang w:val="de-DE"/>
+        </w:rPr>
+        <w:t>â</w:t>
+      </w:r>
+      <w:r>
+        <w:rPr>
+          <w:rStyle w:val="Ohne"/>
+          <w:rFonts w:ascii="Times New Roman" w:hAnsi="Times New Roman"/>
+          <w:sz w:val="24"/>
+          <w:szCs w:val="24"/>
+          <w:rtl w:val="0"/>
+          <w:lang w:val="de-DE"/>
+        </w:rPr>
+        <w:t>metro, gera tr</w:t>
+      </w:r>
+      <w:r>
+        <w:rPr>
+          <w:rStyle w:val="Ohne"/>
+          <w:rFonts w:ascii="Times New Roman" w:hAnsi="Times New Roman" w:hint="default"/>
+          <w:sz w:val="24"/>
+          <w:szCs w:val="24"/>
+          <w:rtl w:val="0"/>
+          <w:lang w:val="de-DE"/>
+        </w:rPr>
+        <w:t>ê</w:t>
+      </w:r>
+      <w:r>
+        <w:rPr>
+          <w:rStyle w:val="Ohne"/>
+          <w:rFonts w:ascii="Times New Roman" w:hAnsi="Times New Roman"/>
+          <w:sz w:val="24"/>
+          <w:szCs w:val="24"/>
+          <w:rtl w:val="0"/>
+          <w:lang w:val="de-DE"/>
+        </w:rPr>
+        <w:t>s diferentes varia</w:t>
+      </w:r>
+      <w:r>
+        <w:rPr>
+          <w:rStyle w:val="Ohne"/>
+          <w:rFonts w:ascii="Times New Roman" w:hAnsi="Times New Roman" w:hint="default"/>
+          <w:sz w:val="24"/>
+          <w:szCs w:val="24"/>
+          <w:rtl w:val="0"/>
+          <w:lang w:val="de-DE"/>
+        </w:rPr>
+        <w:t>çõ</w:t>
+      </w:r>
+      <w:r>
+        <w:rPr>
+          <w:rStyle w:val="Ohne"/>
+          <w:rFonts w:ascii="Times New Roman" w:hAnsi="Times New Roman"/>
+          <w:sz w:val="24"/>
+          <w:szCs w:val="24"/>
+          <w:rtl w:val="0"/>
+          <w:lang w:val="de-DE"/>
+        </w:rPr>
+        <w:t>es entre si, onde ser</w:t>
+      </w:r>
+      <w:r>
+        <w:rPr>
+          <w:rStyle w:val="Ohne"/>
+          <w:rFonts w:ascii="Times New Roman" w:hAnsi="Times New Roman" w:hint="default"/>
+          <w:sz w:val="24"/>
+          <w:szCs w:val="24"/>
+          <w:rtl w:val="0"/>
+          <w:lang w:val="de-DE"/>
+        </w:rPr>
+        <w:t>ã</w:t>
+      </w:r>
+      <w:r>
+        <w:rPr>
+          <w:rStyle w:val="Ohne"/>
+          <w:rFonts w:ascii="Times New Roman" w:hAnsi="Times New Roman"/>
+          <w:sz w:val="24"/>
+          <w:szCs w:val="24"/>
+          <w:rtl w:val="0"/>
+          <w:lang w:val="de-DE"/>
+        </w:rPr>
+        <w:t xml:space="preserve">o anexadas </w:t>
+      </w:r>
+      <w:r>
+        <w:rPr>
+          <w:rStyle w:val="Ohne"/>
+          <w:rFonts w:ascii="Times New Roman" w:hAnsi="Times New Roman" w:hint="default"/>
+          <w:sz w:val="24"/>
+          <w:szCs w:val="24"/>
+          <w:rtl w:val="0"/>
+          <w:lang w:val="de-DE"/>
+        </w:rPr>
+        <w:t>à</w:t>
+      </w:r>
+      <w:r>
+        <w:rPr>
+          <w:rStyle w:val="Ohne"/>
+          <w:rFonts w:ascii="Times New Roman" w:hAnsi="Times New Roman"/>
+          <w:sz w:val="24"/>
+          <w:szCs w:val="24"/>
+          <w:rtl w:val="0"/>
+          <w:lang w:val="de-DE"/>
+        </w:rPr>
+        <w:t>s vozes existentes. Aplicou-se este m</w:t>
+      </w:r>
+      <w:r>
+        <w:rPr>
+          <w:rStyle w:val="Ohne"/>
+          <w:rFonts w:ascii="Times New Roman" w:hAnsi="Times New Roman" w:hint="default"/>
+          <w:sz w:val="24"/>
+          <w:szCs w:val="24"/>
+          <w:rtl w:val="0"/>
+          <w:lang w:val="de-DE"/>
+        </w:rPr>
+        <w:t>é</w:t>
+      </w:r>
+      <w:r>
+        <w:rPr>
+          <w:rStyle w:val="Ohne"/>
+          <w:rFonts w:ascii="Times New Roman" w:hAnsi="Times New Roman"/>
+          <w:sz w:val="24"/>
+          <w:szCs w:val="24"/>
+          <w:rtl w:val="0"/>
+          <w:lang w:val="de-DE"/>
+        </w:rPr>
+        <w:t>todo no sujeito, contra-sujeito 1 e no contra-sujeito 2, j</w:t>
+      </w:r>
+      <w:r>
+        <w:rPr>
+          <w:rStyle w:val="Ohne"/>
+          <w:rFonts w:ascii="Times New Roman" w:hAnsi="Times New Roman" w:hint="default"/>
+          <w:sz w:val="24"/>
+          <w:szCs w:val="24"/>
+          <w:rtl w:val="0"/>
+          <w:lang w:val="de-DE"/>
+        </w:rPr>
+        <w:t xml:space="preserve">á </w:t>
+      </w:r>
+      <w:r>
+        <w:rPr>
+          <w:rStyle w:val="Ohne"/>
+          <w:rFonts w:ascii="Times New Roman" w:hAnsi="Times New Roman"/>
+          <w:sz w:val="24"/>
+          <w:szCs w:val="24"/>
+          <w:rtl w:val="0"/>
+          <w:lang w:val="de-DE"/>
+        </w:rPr>
+        <w:t>criados previamente na Exposi</w:t>
+      </w:r>
+      <w:r>
+        <w:rPr>
+          <w:rStyle w:val="Ohne"/>
+          <w:rFonts w:ascii="Times New Roman" w:hAnsi="Times New Roman" w:hint="default"/>
+          <w:sz w:val="24"/>
+          <w:szCs w:val="24"/>
+          <w:rtl w:val="0"/>
+          <w:lang w:val="de-DE"/>
+        </w:rPr>
+        <w:t>çã</w:t>
+      </w:r>
+      <w:r>
+        <w:rPr>
+          <w:rStyle w:val="Ohne"/>
+          <w:rFonts w:ascii="Times New Roman" w:hAnsi="Times New Roman"/>
+          <w:sz w:val="24"/>
+          <w:szCs w:val="24"/>
+          <w:rtl w:val="0"/>
+          <w:lang w:val="de-DE"/>
+        </w:rPr>
+        <w:t>o, cujas sa</w:t>
+      </w:r>
+      <w:r>
+        <w:rPr>
+          <w:rStyle w:val="Ohne"/>
+          <w:rFonts w:ascii="Times New Roman" w:hAnsi="Times New Roman" w:hint="default"/>
+          <w:sz w:val="24"/>
+          <w:szCs w:val="24"/>
+          <w:rtl w:val="0"/>
+          <w:lang w:val="de-DE"/>
+        </w:rPr>
+        <w:t>í</w:t>
+      </w:r>
+      <w:r>
+        <w:rPr>
+          <w:rStyle w:val="Ohne"/>
+          <w:rFonts w:ascii="Times New Roman" w:hAnsi="Times New Roman"/>
+          <w:sz w:val="24"/>
+          <w:szCs w:val="24"/>
+          <w:rtl w:val="0"/>
+          <w:lang w:val="de-DE"/>
+        </w:rPr>
+        <w:t>das retornadas foram anexadas uma ap</w:t>
+      </w:r>
+      <w:r>
+        <w:rPr>
+          <w:rStyle w:val="Ohne"/>
+          <w:rFonts w:ascii="Times New Roman" w:hAnsi="Times New Roman" w:hint="default"/>
+          <w:sz w:val="24"/>
+          <w:szCs w:val="24"/>
+          <w:rtl w:val="0"/>
+          <w:lang w:val="de-DE"/>
+        </w:rPr>
+        <w:t>ó</w:t>
+      </w:r>
+      <w:r>
+        <w:rPr>
+          <w:rStyle w:val="Ohne"/>
+          <w:rFonts w:ascii="Times New Roman" w:hAnsi="Times New Roman"/>
+          <w:sz w:val="24"/>
+          <w:szCs w:val="24"/>
+          <w:rtl w:val="0"/>
+          <w:lang w:val="de-DE"/>
+        </w:rPr>
+        <w:t xml:space="preserve">s a outra em suas respectivas vozes. Em seguida, </w:t>
+      </w:r>
+      <w:r>
+        <w:rPr>
+          <w:rStyle w:val="Ohne"/>
+          <w:rFonts w:ascii="Times New Roman" w:hAnsi="Times New Roman"/>
+          <w:sz w:val="24"/>
+          <w:szCs w:val="24"/>
+          <w:rtl w:val="0"/>
+          <w:lang w:val="de-DE"/>
+        </w:rPr>
+        <w:t>atrav</w:t>
+      </w:r>
+      <w:r>
+        <w:rPr>
+          <w:rStyle w:val="Ohne"/>
+          <w:rFonts w:ascii="Times New Roman" w:hAnsi="Times New Roman" w:hint="default"/>
+          <w:sz w:val="24"/>
+          <w:szCs w:val="24"/>
+          <w:rtl w:val="0"/>
+          <w:lang w:val="de-DE"/>
+        </w:rPr>
+        <w:t>é</w:t>
+      </w:r>
+      <w:r>
+        <w:rPr>
+          <w:rStyle w:val="Ohne"/>
+          <w:rFonts w:ascii="Times New Roman" w:hAnsi="Times New Roman"/>
+          <w:sz w:val="24"/>
+          <w:szCs w:val="24"/>
+          <w:rtl w:val="0"/>
+          <w:lang w:val="de-DE"/>
+        </w:rPr>
+        <w:t>s do m</w:t>
+      </w:r>
+      <w:r>
+        <w:rPr>
+          <w:rStyle w:val="Ohne"/>
+          <w:rFonts w:ascii="Times New Roman" w:hAnsi="Times New Roman" w:hint="default"/>
+          <w:sz w:val="24"/>
+          <w:szCs w:val="24"/>
+          <w:rtl w:val="0"/>
+          <w:lang w:val="de-DE"/>
+        </w:rPr>
+        <w:t>é</w:t>
+      </w:r>
+      <w:r>
+        <w:rPr>
+          <w:rStyle w:val="Ohne"/>
+          <w:rFonts w:ascii="Times New Roman" w:hAnsi="Times New Roman"/>
+          <w:sz w:val="24"/>
+          <w:szCs w:val="24"/>
+          <w:rtl w:val="0"/>
+          <w:lang w:val="de-DE"/>
+        </w:rPr>
+        <w:t xml:space="preserve">todo ajustaTamanhoVozes(), </w:t>
+      </w:r>
+      <w:r>
+        <w:rPr>
+          <w:rStyle w:val="Ohne"/>
+          <w:rFonts w:ascii="Times New Roman" w:hAnsi="Times New Roman"/>
+          <w:sz w:val="24"/>
+          <w:szCs w:val="24"/>
+          <w:rtl w:val="0"/>
+          <w:lang w:val="de-DE"/>
+        </w:rPr>
+        <w:t>o tamanho da dura</w:t>
+      </w:r>
+      <w:r>
+        <w:rPr>
+          <w:rStyle w:val="Ohne"/>
+          <w:rFonts w:ascii="Times New Roman" w:hAnsi="Times New Roman" w:hint="default"/>
+          <w:sz w:val="24"/>
+          <w:szCs w:val="24"/>
+          <w:rtl w:val="0"/>
+          <w:lang w:val="de-DE"/>
+        </w:rPr>
+        <w:t>çã</w:t>
+      </w:r>
+      <w:r>
+        <w:rPr>
+          <w:rStyle w:val="Ohne"/>
+          <w:rFonts w:ascii="Times New Roman" w:hAnsi="Times New Roman"/>
+          <w:sz w:val="24"/>
+          <w:szCs w:val="24"/>
+          <w:rtl w:val="0"/>
+          <w:lang w:val="de-DE"/>
+        </w:rPr>
+        <w:t>o de cada voz foi ajustad</w:t>
+      </w:r>
+      <w:r>
+        <w:rPr>
+          <w:rStyle w:val="Ohne"/>
+          <w:rFonts w:ascii="Times New Roman" w:hAnsi="Times New Roman"/>
+          <w:sz w:val="24"/>
+          <w:szCs w:val="24"/>
+          <w:rtl w:val="0"/>
+          <w:lang w:val="de-DE"/>
+        </w:rPr>
+        <w:t>o</w:t>
+      </w:r>
+      <w:r>
+        <w:rPr>
+          <w:rStyle w:val="Ohne"/>
+          <w:rFonts w:ascii="Times New Roman" w:hAnsi="Times New Roman"/>
+          <w:sz w:val="24"/>
+          <w:szCs w:val="24"/>
+          <w:rtl w:val="0"/>
+          <w:lang w:val="de-DE"/>
+        </w:rPr>
+        <w:t xml:space="preserve"> para que fosse igual </w:t>
+      </w:r>
+      <w:r>
+        <w:rPr>
+          <w:rStyle w:val="Ohne"/>
+          <w:rFonts w:ascii="Times New Roman" w:hAnsi="Times New Roman"/>
+          <w:sz w:val="24"/>
+          <w:szCs w:val="24"/>
+          <w:rtl w:val="0"/>
+          <w:lang w:val="de-DE"/>
+        </w:rPr>
+        <w:t>ao o</w:t>
+      </w:r>
+      <w:r>
+        <w:rPr>
+          <w:rStyle w:val="Ohne"/>
+          <w:rFonts w:ascii="Times New Roman" w:hAnsi="Times New Roman"/>
+          <w:sz w:val="24"/>
+          <w:szCs w:val="24"/>
+          <w:rtl w:val="0"/>
+          <w:lang w:val="de-DE"/>
+        </w:rPr>
+        <w:t xml:space="preserve"> da maior voz, com o intuito de que as vozes entrassem ao mesmo tempo no Stretto.</w:t>
       </w:r>
     </w:p>
     <w:p>
       <w:pPr>
-        <w:pStyle w:val="Text"/>
+        <w:pStyle w:val="Text A"/>
         <w:jc w:val="both"/>
         <w:rPr>
+          <w:rStyle w:val="Ohne"/>
           <w:rFonts w:ascii="Times New Roman" w:cs="Times New Roman" w:hAnsi="Times New Roman" w:eastAsia="Times New Roman"/>
           <w:sz w:val="36"/>
           <w:szCs w:val="36"/>
@@ -3472,6 +4037,7 @@
       </w:pPr>
       <w:r>
         <w:rPr>
+          <w:rStyle w:val="Ohne"/>
           <w:rFonts w:ascii="Times New Roman" w:hAnsi="Times New Roman"/>
           <w:sz w:val="36"/>
           <w:szCs w:val="36"/>
@@ -3483,9 +4049,10 @@
     </w:p>
     <w:p>
       <w:pPr>
-        <w:pStyle w:val="Text"/>
+        <w:pStyle w:val="Text A"/>
         <w:jc w:val="both"/>
         <w:rPr>
+          <w:rStyle w:val="Ohne"/>
           <w:rFonts w:ascii="Times New Roman" w:cs="Times New Roman" w:hAnsi="Times New Roman" w:eastAsia="Times New Roman"/>
           <w:sz w:val="36"/>
           <w:szCs w:val="36"/>
@@ -3493,14 +4060,17 @@
       </w:pPr>
       <w:r>
         <w:rPr>
+          <w:rStyle w:val="Ohne"/>
           <w:rFonts w:ascii="Times New Roman" w:cs="Times New Roman" w:hAnsi="Times New Roman" w:eastAsia="Times New Roman"/>
           <w:sz w:val="36"/>
           <w:szCs w:val="36"/>
+          <w:lang w:val="pt-PT"/>
         </w:rPr>
         <w:tab/>
       </w:r>
       <w:r>
         <w:rPr>
+          <w:rStyle w:val="Ohne"/>
           <w:rFonts w:ascii="Times New Roman" w:hAnsi="Times New Roman"/>
           <w:sz w:val="24"/>
           <w:szCs w:val="24"/>
@@ -3511,6 +4081,7 @@
       </w:r>
       <w:r>
         <w:rPr>
+          <w:rStyle w:val="Ohne"/>
           <w:rFonts w:ascii="Times New Roman" w:hAnsi="Times New Roman" w:hint="default"/>
           <w:sz w:val="24"/>
           <w:szCs w:val="24"/>
@@ -3521,6 +4092,7 @@
       </w:r>
       <w:r>
         <w:rPr>
+          <w:rStyle w:val="Ohne"/>
           <w:rFonts w:ascii="Times New Roman" w:hAnsi="Times New Roman"/>
           <w:sz w:val="24"/>
           <w:szCs w:val="24"/>
@@ -3531,6 +4103,7 @@
       </w:r>
       <w:r>
         <w:rPr>
+          <w:rStyle w:val="Ohne"/>
           <w:rFonts w:ascii="Times New Roman" w:hAnsi="Times New Roman" w:hint="default"/>
           <w:sz w:val="24"/>
           <w:szCs w:val="24"/>
@@ -3541,6 +4114,7 @@
       </w:r>
       <w:r>
         <w:rPr>
+          <w:rStyle w:val="Ohne"/>
           <w:rFonts w:ascii="Times New Roman" w:hAnsi="Times New Roman"/>
           <w:sz w:val="24"/>
           <w:szCs w:val="24"/>
@@ -3551,6 +4125,7 @@
       </w:r>
       <w:r>
         <w:rPr>
+          <w:rStyle w:val="Ohne"/>
           <w:rFonts w:ascii="Times New Roman" w:hAnsi="Times New Roman" w:hint="default"/>
           <w:sz w:val="24"/>
           <w:szCs w:val="24"/>
@@ -3561,6 +4136,7 @@
       </w:r>
       <w:r>
         <w:rPr>
+          <w:rStyle w:val="Ohne"/>
           <w:rFonts w:ascii="Times New Roman" w:hAnsi="Times New Roman"/>
           <w:sz w:val="24"/>
           <w:szCs w:val="24"/>
@@ -3571,6 +4147,7 @@
       </w:r>
       <w:r>
         <w:rPr>
+          <w:rStyle w:val="Ohne"/>
           <w:rFonts w:ascii="Times New Roman" w:hAnsi="Times New Roman" w:hint="default"/>
           <w:sz w:val="24"/>
           <w:szCs w:val="24"/>
@@ -3581,6 +4158,7 @@
       </w:r>
       <w:r>
         <w:rPr>
+          <w:rStyle w:val="Ohne"/>
           <w:rFonts w:ascii="Times New Roman" w:hAnsi="Times New Roman"/>
           <w:sz w:val="24"/>
           <w:szCs w:val="24"/>
@@ -3591,6 +4169,7 @@
       </w:r>
       <w:r>
         <w:rPr>
+          <w:rStyle w:val="Ohne"/>
           <w:rFonts w:ascii="Times New Roman" w:hAnsi="Times New Roman" w:hint="default"/>
           <w:sz w:val="24"/>
           <w:szCs w:val="24"/>
@@ -3601,6 +4180,7 @@
       </w:r>
       <w:r>
         <w:rPr>
+          <w:rStyle w:val="Ohne"/>
           <w:rFonts w:ascii="Times New Roman" w:hAnsi="Times New Roman"/>
           <w:sz w:val="24"/>
           <w:szCs w:val="24"/>
@@ -3611,6 +4191,7 @@
       </w:r>
       <w:r>
         <w:rPr>
+          <w:rStyle w:val="Ohne"/>
           <w:rFonts w:ascii="Times New Roman" w:hAnsi="Times New Roman" w:hint="default"/>
           <w:sz w:val="24"/>
           <w:szCs w:val="24"/>
@@ -3621,6 +4202,7 @@
       </w:r>
       <w:r>
         <w:rPr>
+          <w:rStyle w:val="Ohne"/>
           <w:rFonts w:ascii="Times New Roman" w:hAnsi="Times New Roman"/>
           <w:sz w:val="24"/>
           <w:szCs w:val="24"/>
@@ -3632,7 +4214,7 @@
     </w:p>
     <w:p>
       <w:pPr>
-        <w:pStyle w:val="Text"/>
+        <w:pStyle w:val="Text A"/>
         <w:jc w:val="both"/>
         <w:rPr>
           <w:rFonts w:ascii="Times New Roman" w:cs="Times New Roman" w:hAnsi="Times New Roman" w:eastAsia="Times New Roman"/>
@@ -3643,7 +4225,7 @@
     </w:p>
     <w:p>
       <w:pPr>
-        <w:pStyle w:val="Text"/>
+        <w:pStyle w:val="Text A"/>
         <w:jc w:val="both"/>
         <w:rPr>
           <w:rFonts w:ascii="Times New Roman" w:cs="Times New Roman" w:hAnsi="Times New Roman" w:eastAsia="Times New Roman"/>
@@ -3654,7 +4236,7 @@
     </w:p>
     <w:p>
       <w:pPr>
-        <w:pStyle w:val="Text"/>
+        <w:pStyle w:val="Text A"/>
         <w:jc w:val="both"/>
         <w:rPr>
           <w:rFonts w:ascii="Times New Roman" w:cs="Times New Roman" w:hAnsi="Times New Roman" w:eastAsia="Times New Roman"/>
@@ -3665,7 +4247,7 @@
     </w:p>
     <w:p>
       <w:pPr>
-        <w:pStyle w:val="Text"/>
+        <w:pStyle w:val="Text A"/>
         <w:jc w:val="both"/>
         <w:rPr>
           <w:rFonts w:ascii="Times New Roman" w:cs="Times New Roman" w:hAnsi="Times New Roman" w:eastAsia="Times New Roman"/>
@@ -3676,7 +4258,7 @@
     </w:p>
     <w:p>
       <w:pPr>
-        <w:pStyle w:val="Text"/>
+        <w:pStyle w:val="Text A"/>
         <w:jc w:val="both"/>
         <w:rPr>
           <w:rFonts w:ascii="Times New Roman" w:cs="Times New Roman" w:hAnsi="Times New Roman" w:eastAsia="Times New Roman"/>
@@ -3687,7 +4269,7 @@
     </w:p>
     <w:p>
       <w:pPr>
-        <w:pStyle w:val="Text"/>
+        <w:pStyle w:val="Text A"/>
         <w:jc w:val="both"/>
         <w:rPr>
           <w:rFonts w:ascii="Times New Roman" w:cs="Times New Roman" w:hAnsi="Times New Roman" w:eastAsia="Times New Roman"/>
@@ -3698,9 +4280,10 @@
     </w:p>
     <w:p>
       <w:pPr>
-        <w:pStyle w:val="Text"/>
+        <w:pStyle w:val="Text A"/>
         <w:jc w:val="both"/>
         <w:rPr>
+          <w:rStyle w:val="Ohne"/>
           <w:rFonts w:ascii="Times New Roman" w:cs="Times New Roman" w:hAnsi="Times New Roman" w:eastAsia="Times New Roman"/>
           <w:sz w:val="36"/>
           <w:szCs w:val="36"/>
@@ -3708,17 +4291,19 @@
       </w:pPr>
       <w:r>
         <w:rPr>
+          <w:rStyle w:val="Ohne"/>
           <w:rFonts w:ascii="Times New Roman" w:hAnsi="Times New Roman"/>
           <w:sz w:val="36"/>
           <w:szCs w:val="36"/>
           <w:rtl w:val="0"/>
+          <w:lang w:val="pt-PT"/>
         </w:rPr>
         <w:t>Bibliografia</w:t>
       </w:r>
     </w:p>
     <w:p>
       <w:pPr>
-        <w:pStyle w:val="Text"/>
+        <w:pStyle w:val="Text A"/>
         <w:jc w:val="both"/>
         <w:rPr>
           <w:rFonts w:ascii="Times New Roman" w:cs="Times New Roman" w:hAnsi="Times New Roman" w:eastAsia="Times New Roman"/>
@@ -3729,50 +4314,78 @@
     </w:p>
     <w:p>
       <w:pPr>
-        <w:pStyle w:val="Text"/>
+        <w:pStyle w:val="Text A"/>
         <w:jc w:val="both"/>
         <w:rPr>
-          <w:rFonts w:ascii="Times New Roman" w:cs="Times New Roman" w:hAnsi="Times New Roman" w:eastAsia="Times New Roman"/>
-          <w:sz w:val="24"/>
-          <w:szCs w:val="24"/>
+          <w:rStyle w:val="Ohne"/>
+          <w:rFonts w:ascii="Times New Roman" w:cs="Times New Roman" w:hAnsi="Times New Roman" w:eastAsia="Times New Roman"/>
+          <w:sz w:val="24"/>
+          <w:szCs w:val="24"/>
+          <w:lang w:val="en-US"/>
         </w:rPr>
       </w:pPr>
       <w:r>
         <w:rPr>
           <w:rStyle w:val="Hyperlink.1"/>
+          <w:rFonts w:ascii="Times New Roman" w:cs="Times New Roman" w:hAnsi="Times New Roman" w:eastAsia="Times New Roman"/>
+          <w:color w:val="0000ff"/>
+          <w:sz w:val="24"/>
+          <w:szCs w:val="24"/>
+          <w:u w:val="single" w:color="0000ff"/>
+          <w:lang w:val="en-US"/>
         </w:rPr>
         <w:fldChar w:fldCharType="begin" w:fldLock="0"/>
       </w:r>
       <w:r>
         <w:rPr>
           <w:rStyle w:val="Hyperlink.1"/>
+          <w:rFonts w:ascii="Times New Roman" w:cs="Times New Roman" w:hAnsi="Times New Roman" w:eastAsia="Times New Roman"/>
+          <w:color w:val="0000ff"/>
+          <w:sz w:val="24"/>
+          <w:szCs w:val="24"/>
+          <w:u w:val="single" w:color="0000ff"/>
+          <w:lang w:val="en-US"/>
         </w:rPr>
         <w:instrText xml:space="preserve"> HYPERLINK "https://pt.wikipedia.org/wiki/Stretto"</w:instrText>
       </w:r>
       <w:r>
         <w:rPr>
           <w:rStyle w:val="Hyperlink.1"/>
+          <w:rFonts w:ascii="Times New Roman" w:cs="Times New Roman" w:hAnsi="Times New Roman" w:eastAsia="Times New Roman"/>
+          <w:color w:val="0000ff"/>
+          <w:sz w:val="24"/>
+          <w:szCs w:val="24"/>
+          <w:u w:val="single" w:color="0000ff"/>
+          <w:lang w:val="en-US"/>
         </w:rPr>
         <w:fldChar w:fldCharType="separate" w:fldLock="0"/>
       </w:r>
       <w:r>
         <w:rPr>
           <w:rStyle w:val="Hyperlink.1"/>
+          <w:rFonts w:ascii="Times New Roman" w:hAnsi="Times New Roman"/>
+          <w:color w:val="0000ff"/>
+          <w:sz w:val="24"/>
+          <w:szCs w:val="24"/>
+          <w:u w:val="single" w:color="0000ff"/>
           <w:rtl w:val="0"/>
           <w:lang w:val="en-US"/>
         </w:rPr>
         <w:t>https://pt.wikipedia.org/wiki/Stretto</w:t>
       </w:r>
       <w:r>
-        <w:rPr/>
+        <w:rPr>
+          <w:lang w:val="en-US"/>
+        </w:rPr>
         <w:fldChar w:fldCharType="end" w:fldLock="0"/>
       </w:r>
     </w:p>
     <w:p>
       <w:pPr>
-        <w:pStyle w:val="Text"/>
+        <w:pStyle w:val="Text A"/>
         <w:jc w:val="both"/>
         <w:rPr>
+          <w:rStyle w:val="Ohne"/>
           <w:rFonts w:ascii="Times New Roman" w:cs="Times New Roman" w:hAnsi="Times New Roman" w:eastAsia="Times New Roman"/>
           <w:sz w:val="24"/>
           <w:szCs w:val="24"/>
@@ -3780,6 +4393,7 @@
       </w:pPr>
       <w:r>
         <w:rPr>
+          <w:rStyle w:val="Ohne"/>
           <w:rFonts w:ascii="Times New Roman" w:hAnsi="Times New Roman"/>
           <w:sz w:val="24"/>
           <w:szCs w:val="24"/>
@@ -3791,9 +4405,10 @@
     </w:p>
     <w:p>
       <w:pPr>
-        <w:pStyle w:val="Text"/>
+        <w:pStyle w:val="Text A"/>
         <w:jc w:val="both"/>
         <w:rPr>
+          <w:rStyle w:val="Ohne"/>
           <w:rFonts w:ascii="Times New Roman" w:cs="Times New Roman" w:hAnsi="Times New Roman" w:eastAsia="Times New Roman"/>
           <w:sz w:val="24"/>
           <w:szCs w:val="24"/>
@@ -3801,26 +4416,27 @@
       </w:pPr>
       <w:r>
         <w:rPr>
-          <w:rStyle w:val="Hyperlink.1"/>
+          <w:rStyle w:val="Hyperlink.2"/>
         </w:rPr>
         <w:fldChar w:fldCharType="begin" w:fldLock="0"/>
       </w:r>
       <w:r>
         <w:rPr>
-          <w:rStyle w:val="Hyperlink.1"/>
+          <w:rStyle w:val="Hyperlink.2"/>
         </w:rPr>
         <w:instrText xml:space="preserve"> HYPERLINK "http://euterpe.blog.br/analise-de-obra/entao-voce-quer-saber-o-que-e-uma-fuga"</w:instrText>
       </w:r>
       <w:r>
         <w:rPr>
-          <w:rStyle w:val="Hyperlink.1"/>
+          <w:rStyle w:val="Hyperlink.2"/>
         </w:rPr>
         <w:fldChar w:fldCharType="separate" w:fldLock="0"/>
       </w:r>
       <w:r>
         <w:rPr>
-          <w:rStyle w:val="Hyperlink.1"/>
-          <w:rtl w:val="0"/>
+          <w:rStyle w:val="Hyperlink.2"/>
+          <w:rtl w:val="0"/>
+          <w:lang w:val="pt-PT"/>
         </w:rPr>
         <w:t>http://euterpe.blog.br/analise-de-obra/entao-voce-quer-saber-o-que-e-uma-fuga</w:t>
       </w:r>
@@ -3831,78 +4447,87 @@
     </w:p>
     <w:p>
       <w:pPr>
-        <w:pStyle w:val="Text"/>
+        <w:pStyle w:val="Text A"/>
         <w:jc w:val="both"/>
         <w:rPr>
-          <w:rFonts w:ascii="Times New Roman" w:cs="Times New Roman" w:hAnsi="Times New Roman" w:eastAsia="Times New Roman"/>
-          <w:sz w:val="24"/>
-          <w:szCs w:val="24"/>
+          <w:rStyle w:val="Ohne"/>
+          <w:rFonts w:ascii="Times New Roman" w:cs="Times New Roman" w:hAnsi="Times New Roman" w:eastAsia="Times New Roman"/>
+          <w:sz w:val="24"/>
+          <w:szCs w:val="24"/>
+          <w:lang w:val="en-US"/>
         </w:rPr>
       </w:pPr>
       <w:r>
         <w:rPr>
           <w:rStyle w:val="Hyperlink.1"/>
+          <w:rFonts w:ascii="Times New Roman" w:cs="Times New Roman" w:hAnsi="Times New Roman" w:eastAsia="Times New Roman"/>
+          <w:color w:val="0000ff"/>
+          <w:sz w:val="24"/>
+          <w:szCs w:val="24"/>
+          <w:u w:val="single" w:color="0000ff"/>
+          <w:lang w:val="en-US"/>
         </w:rPr>
         <w:fldChar w:fldCharType="begin" w:fldLock="0"/>
       </w:r>
       <w:r>
         <w:rPr>
           <w:rStyle w:val="Hyperlink.1"/>
+          <w:rFonts w:ascii="Times New Roman" w:cs="Times New Roman" w:hAnsi="Times New Roman" w:eastAsia="Times New Roman"/>
+          <w:color w:val="0000ff"/>
+          <w:sz w:val="24"/>
+          <w:szCs w:val="24"/>
+          <w:u w:val="single" w:color="0000ff"/>
+          <w:lang w:val="en-US"/>
         </w:rPr>
         <w:instrText xml:space="preserve"> HYPERLINK "http://paulinyi.com/anexos/musica/fuga.html"</w:instrText>
       </w:r>
       <w:r>
         <w:rPr>
           <w:rStyle w:val="Hyperlink.1"/>
+          <w:rFonts w:ascii="Times New Roman" w:cs="Times New Roman" w:hAnsi="Times New Roman" w:eastAsia="Times New Roman"/>
+          <w:color w:val="0000ff"/>
+          <w:sz w:val="24"/>
+          <w:szCs w:val="24"/>
+          <w:u w:val="single" w:color="0000ff"/>
+          <w:lang w:val="en-US"/>
         </w:rPr>
         <w:fldChar w:fldCharType="separate" w:fldLock="0"/>
       </w:r>
       <w:r>
         <w:rPr>
           <w:rStyle w:val="Hyperlink.1"/>
+          <w:rFonts w:ascii="Times New Roman" w:hAnsi="Times New Roman"/>
+          <w:color w:val="0000ff"/>
+          <w:sz w:val="24"/>
+          <w:szCs w:val="24"/>
+          <w:u w:val="single" w:color="0000ff"/>
           <w:rtl w:val="0"/>
           <w:lang w:val="en-US"/>
         </w:rPr>
         <w:t>http://paulinyi.com/anexos/musica/fuga.html</w:t>
       </w:r>
       <w:r>
-        <w:rPr/>
+        <w:rPr>
+          <w:lang w:val="en-US"/>
+        </w:rPr>
         <w:fldChar w:fldCharType="end" w:fldLock="0"/>
       </w:r>
     </w:p>
     <w:p>
       <w:pPr>
-        <w:pStyle w:val="Text"/>
-        <w:jc w:val="both"/>
-        <w:rPr>
-          <w:rFonts w:ascii="Times New Roman" w:cs="Times New Roman" w:hAnsi="Times New Roman" w:eastAsia="Times New Roman"/>
-          <w:sz w:val="24"/>
-          <w:szCs w:val="24"/>
-        </w:rPr>
-      </w:pPr>
-      <w:r>
-        <w:rPr>
-          <w:rFonts w:ascii="Times New Roman" w:hAnsi="Times New Roman"/>
-          <w:sz w:val="24"/>
-          <w:szCs w:val="24"/>
-          <w:rtl w:val="0"/>
-          <w:lang w:val="en-US"/>
-        </w:rPr>
-        <w:t>https://pt.wikipedia.org/wiki/Fuga</w:t>
-      </w:r>
-    </w:p>
-    <w:p>
-      <w:pPr>
-        <w:pStyle w:val="Text"/>
-        <w:ind w:firstLine="708"/>
+        <w:pStyle w:val="Text A"/>
         <w:jc w:val="both"/>
       </w:pPr>
       <w:r>
         <w:rPr>
-          <w:rFonts w:ascii="Times New Roman" w:cs="Times New Roman" w:hAnsi="Times New Roman" w:eastAsia="Times New Roman"/>
-          <w:sz w:val="24"/>
-          <w:szCs w:val="24"/>
-        </w:rPr>
+          <w:rStyle w:val="Ohne"/>
+          <w:rFonts w:ascii="Times New Roman" w:hAnsi="Times New Roman"/>
+          <w:sz w:val="24"/>
+          <w:szCs w:val="24"/>
+          <w:rtl w:val="0"/>
+          <w:lang w:val="en-US"/>
+        </w:rPr>
+        <w:t>https://pt.wikipedia.org/wiki/Fuga</w:t>
       </w:r>
     </w:p>
     <w:sectPr>
@@ -4087,9 +4712,9 @@
       <w:vertAlign w:val="baseline"/>
     </w:rPr>
   </w:style>
-  <w:style w:type="paragraph" w:styleId="Text">
-    <w:name w:val="Text"/>
-    <w:next w:val="Text"/>
+  <w:style w:type="paragraph" w:styleId="Text A">
+    <w:name w:val="Text A"/>
+    <w:next w:val="Text A"/>
     <w:pPr>
       <w:keepNext w:val="0"/>
       <w:keepLines w:val="0"/>
@@ -4125,34 +4750,46 @@
       <w:lang w:val="pt-PT"/>
     </w:rPr>
   </w:style>
-  <w:style w:type="character" w:styleId="Link">
-    <w:name w:val="Link"/>
-    <w:rPr>
-      <w:color w:val="0000ff"/>
-      <w:u w:val="single" w:color="0000ff"/>
-    </w:rPr>
+  <w:style w:type="character" w:styleId="Ohne">
+    <w:name w:val="Ohne"/>
   </w:style>
   <w:style w:type="character" w:styleId="Hyperlink.0">
     <w:name w:val="Hyperlink.0"/>
-    <w:basedOn w:val="Link"/>
+    <w:basedOn w:val="Ohne"/>
     <w:next w:val="Hyperlink.0"/>
     <w:rPr>
       <w:rFonts w:ascii="Times New Roman" w:cs="Times New Roman" w:hAnsi="Times New Roman" w:eastAsia="Times New Roman"/>
       <w:color w:val="000000"/>
       <w:sz w:val="24"/>
       <w:szCs w:val="24"/>
-      <w:u w:color="000000"/>
+      <w:u w:val="single" w:color="000000"/>
       <w:shd w:val="clear" w:color="auto" w:fill="ffffff"/>
+      <w:lang w:val="pt-PT"/>
     </w:rPr>
   </w:style>
   <w:style w:type="character" w:styleId="Hyperlink.1">
     <w:name w:val="Hyperlink.1"/>
-    <w:basedOn w:val="Link"/>
+    <w:basedOn w:val="Ohne"/>
     <w:next w:val="Hyperlink.1"/>
     <w:rPr>
       <w:rFonts w:ascii="Times New Roman" w:cs="Times New Roman" w:hAnsi="Times New Roman" w:eastAsia="Times New Roman"/>
+      <w:color w:val="0000ff"/>
       <w:sz w:val="24"/>
       <w:szCs w:val="24"/>
+      <w:u w:val="single" w:color="0000ff"/>
+      <w:lang w:val="en-US"/>
+    </w:rPr>
+  </w:style>
+  <w:style w:type="character" w:styleId="Hyperlink.2">
+    <w:name w:val="Hyperlink.2"/>
+    <w:basedOn w:val="Ohne"/>
+    <w:next w:val="Hyperlink.2"/>
+    <w:rPr>
+      <w:rFonts w:ascii="Times New Roman" w:cs="Times New Roman" w:hAnsi="Times New Roman" w:eastAsia="Times New Roman"/>
+      <w:color w:val="0000ff"/>
+      <w:sz w:val="24"/>
+      <w:szCs w:val="24"/>
+      <w:u w:val="single" w:color="0000ff"/>
     </w:rPr>
   </w:style>
 </w:styles>
@@ -4351,17 +4988,17 @@
         <a:solidFill>
           <a:srgbClr val="FFFFFF"/>
         </a:solidFill>
-        <a:ln w="12700" cap="flat">
+        <a:ln w="25400" cap="flat">
           <a:solidFill>
             <a:schemeClr val="accent1"/>
           </a:solidFill>
           <a:prstDash val="solid"/>
-          <a:miter lim="800000"/>
+          <a:round/>
         </a:ln>
         <a:effectLst/>
         <a:sp3d/>
       </a:spPr>
-      <a:bodyPr rot="0" spcFirstLastPara="1" vertOverflow="overflow" horzOverflow="overflow" vert="horz" wrap="square" lIns="45719" tIns="45719" rIns="45719" bIns="45719" numCol="1" spcCol="38100" rtlCol="0" anchor="ctr" upright="0">
+      <a:bodyPr rot="0" spcFirstLastPara="1" vertOverflow="overflow" horzOverflow="overflow" vert="horz" wrap="square" lIns="45718" tIns="45718" rIns="45718" bIns="45718" numCol="1" spcCol="38100" rtlCol="0" anchor="ctr" upright="0">
         <a:spAutoFit/>
       </a:bodyPr>
       <a:lstStyle>
@@ -4389,10 +5026,10 @@
             </a:solidFill>
             <a:effectLst/>
             <a:uFillTx/>
-            <a:latin typeface="Calibri"/>
-            <a:ea typeface="Calibri"/>
-            <a:cs typeface="Calibri"/>
-            <a:sym typeface="Calibri"/>
+            <a:latin typeface="+mn-lt"/>
+            <a:ea typeface="+mn-ea"/>
+            <a:cs typeface="+mn-cs"/>
+            <a:sym typeface="Helvetica"/>
           </a:defRPr>
         </a:defPPr>
         <a:lvl1pPr marL="0" marR="0" indent="0" algn="l" defTabSz="914400" rtl="0" fontAlgn="auto" latinLnBrk="1" hangingPunct="0">
@@ -4640,12 +5277,12 @@
     <a:lnDef>
       <a:spPr>
         <a:noFill/>
-        <a:ln w="12700" cap="flat">
+        <a:ln w="25400" cap="flat">
           <a:solidFill>
             <a:schemeClr val="accent1"/>
           </a:solidFill>
           <a:prstDash val="solid"/>
-          <a:miter lim="800000"/>
+          <a:round/>
         </a:ln>
         <a:effectLst/>
         <a:sp3d/>
@@ -4932,7 +5569,7 @@
         <a:effectLst/>
         <a:sp3d/>
       </a:spPr>
-      <a:bodyPr rot="0" spcFirstLastPara="1" vertOverflow="overflow" horzOverflow="overflow" vert="horz" wrap="square" lIns="45719" tIns="45719" rIns="45719" bIns="45719" numCol="1" spcCol="38100" rtlCol="0" anchor="t" upright="0">
+      <a:bodyPr rot="0" spcFirstLastPara="1" vertOverflow="overflow" horzOverflow="overflow" vert="horz" wrap="square" lIns="45718" tIns="45718" rIns="45718" bIns="45718" numCol="1" spcCol="38100" rtlCol="0" anchor="t" upright="0">
         <a:spAutoFit/>
       </a:bodyPr>
       <a:lstStyle>
@@ -4960,10 +5597,10 @@
             </a:solidFill>
             <a:effectLst/>
             <a:uFillTx/>
-            <a:latin typeface="Calibri"/>
-            <a:ea typeface="Calibri"/>
-            <a:cs typeface="Calibri"/>
-            <a:sym typeface="Calibri"/>
+            <a:latin typeface="+mn-lt"/>
+            <a:ea typeface="+mn-ea"/>
+            <a:cs typeface="+mn-cs"/>
+            <a:sym typeface="Helvetica"/>
           </a:defRPr>
         </a:defPPr>
         <a:lvl1pPr marL="0" marR="0" indent="0" algn="l" defTabSz="914400" rtl="0" fontAlgn="auto" latinLnBrk="1" hangingPunct="0">

</xml_diff>